<commit_message>
Added class Matrix. Added some methods and some properties in MatrixInterface. Renamed base class. Some changes in docx file
</commit_message>
<xml_diff>
--- a/Отчёт.docx
+++ b/Отчёт.docx
@@ -215,7 +215,7 @@
           <w:noProof/>
           <w:sz w:val="28"/>
           <w:szCs w:val="28"/>
-          <w:lang w:eastAsia="ru-RU"/>
+          <w:lang w:val="en-US" w:eastAsia="ru-RU"/>
         </w:rPr>
       </w:pPr>
       <w:r>
@@ -228,8 +228,6 @@
         </w:rPr>
         <w:t>Наследование – принцип ООП, в котором классы могут быть базовыми и производными, где производные классы наследуют методы и поля базового класса.</w:t>
       </w:r>
-      <w:bookmarkStart w:id="0" w:name="_GoBack"/>
-      <w:bookmarkEnd w:id="0"/>
     </w:p>
     <w:p>
       <w:pPr>
@@ -526,6 +524,256 @@
           <w:szCs w:val="28"/>
         </w:rPr>
         <w:t>II. Задания для выполнения работы</w:t>
+      </w:r>
+    </w:p>
+    <w:p>
+      <w:pPr>
+        <w:pStyle w:val="a3"/>
+        <w:numPr>
+          <w:ilvl w:val="0"/>
+          <w:numId w:val="1"/>
+        </w:numPr>
+        <w:tabs>
+          <w:tab w:val="left" w:pos="993"/>
+        </w:tabs>
+        <w:spacing w:before="120" w:after="0" w:line="240" w:lineRule="auto"/>
+        <w:ind w:left="0" w:firstLine="709"/>
+        <w:rPr>
+          <w:rFonts w:ascii="Times New Roman" w:hAnsi="Times New Roman" w:cs="Times New Roman"/>
+          <w:sz w:val="28"/>
+          <w:szCs w:val="28"/>
+        </w:rPr>
+      </w:pPr>
+      <w:r>
+        <w:rPr>
+          <w:rFonts w:ascii="Times New Roman" w:hAnsi="Times New Roman" w:cs="Times New Roman"/>
+          <w:b/>
+          <w:noProof/>
+          <w:sz w:val="28"/>
+          <w:szCs w:val="28"/>
+          <w:lang w:eastAsia="ru-RU"/>
+        </w:rPr>
+        <w:t xml:space="preserve">Инициализация проекта в </w:t>
+      </w:r>
+      <w:r>
+        <w:rPr>
+          <w:rFonts w:ascii="Times New Roman" w:hAnsi="Times New Roman" w:cs="Times New Roman"/>
+          <w:b/>
+          <w:noProof/>
+          <w:sz w:val="28"/>
+          <w:szCs w:val="28"/>
+          <w:lang w:val="en-US" w:eastAsia="ru-RU"/>
+        </w:rPr>
+        <w:t>git</w:t>
+      </w:r>
+      <w:r>
+        <w:rPr>
+          <w:rFonts w:ascii="Times New Roman" w:hAnsi="Times New Roman" w:cs="Times New Roman"/>
+          <w:b/>
+          <w:noProof/>
+          <w:sz w:val="28"/>
+          <w:szCs w:val="28"/>
+          <w:lang w:eastAsia="ru-RU"/>
+        </w:rPr>
+        <w:t xml:space="preserve">, первоначальный </w:t>
+      </w:r>
+      <w:r>
+        <w:rPr>
+          <w:rFonts w:ascii="Times New Roman" w:hAnsi="Times New Roman" w:cs="Times New Roman"/>
+          <w:b/>
+          <w:noProof/>
+          <w:sz w:val="28"/>
+          <w:szCs w:val="28"/>
+          <w:lang w:val="en-US" w:eastAsia="ru-RU"/>
+        </w:rPr>
+        <w:t>commit</w:t>
+      </w:r>
+      <w:r>
+        <w:rPr>
+          <w:rFonts w:ascii="Times New Roman" w:hAnsi="Times New Roman" w:cs="Times New Roman"/>
+          <w:b/>
+          <w:noProof/>
+          <w:sz w:val="28"/>
+          <w:szCs w:val="28"/>
+          <w:lang w:eastAsia="ru-RU"/>
+        </w:rPr>
+        <w:t xml:space="preserve">, </w:t>
+      </w:r>
+      <w:r>
+        <w:rPr>
+          <w:rFonts w:ascii="Times New Roman" w:hAnsi="Times New Roman" w:cs="Times New Roman"/>
+          <w:b/>
+          <w:noProof/>
+          <w:sz w:val="28"/>
+          <w:szCs w:val="28"/>
+          <w:lang w:eastAsia="ru-RU"/>
+        </w:rPr>
+        <w:t xml:space="preserve">добавление директории </w:t>
+      </w:r>
+      <w:r>
+        <w:rPr>
+          <w:rFonts w:ascii="Times New Roman" w:hAnsi="Times New Roman" w:cs="Times New Roman"/>
+          <w:b/>
+          <w:noProof/>
+          <w:sz w:val="28"/>
+          <w:szCs w:val="28"/>
+          <w:lang w:eastAsia="ru-RU"/>
+        </w:rPr>
+        <w:t>.</w:t>
+      </w:r>
+      <w:r>
+        <w:rPr>
+          <w:rFonts w:ascii="Times New Roman" w:hAnsi="Times New Roman" w:cs="Times New Roman"/>
+          <w:b/>
+          <w:noProof/>
+          <w:sz w:val="28"/>
+          <w:szCs w:val="28"/>
+          <w:lang w:val="en-US" w:eastAsia="ru-RU"/>
+        </w:rPr>
+        <w:t>vs</w:t>
+      </w:r>
+      <w:r>
+        <w:rPr>
+          <w:rFonts w:ascii="Times New Roman" w:hAnsi="Times New Roman" w:cs="Times New Roman"/>
+          <w:b/>
+          <w:noProof/>
+          <w:sz w:val="28"/>
+          <w:szCs w:val="28"/>
+          <w:lang w:eastAsia="ru-RU"/>
+        </w:rPr>
+        <w:t xml:space="preserve">/ </w:t>
+      </w:r>
+      <w:r>
+        <w:rPr>
+          <w:rFonts w:ascii="Times New Roman" w:hAnsi="Times New Roman" w:cs="Times New Roman"/>
+          <w:b/>
+          <w:noProof/>
+          <w:sz w:val="28"/>
+          <w:szCs w:val="28"/>
+          <w:lang w:eastAsia="ru-RU"/>
+        </w:rPr>
+        <w:t xml:space="preserve">в </w:t>
+      </w:r>
+      <w:r>
+        <w:rPr>
+          <w:rFonts w:ascii="Times New Roman" w:hAnsi="Times New Roman" w:cs="Times New Roman"/>
+          <w:b/>
+          <w:noProof/>
+          <w:sz w:val="28"/>
+          <w:szCs w:val="28"/>
+          <w:lang w:eastAsia="ru-RU"/>
+        </w:rPr>
+        <w:t>.</w:t>
+      </w:r>
+      <w:r>
+        <w:rPr>
+          <w:rFonts w:ascii="Times New Roman" w:hAnsi="Times New Roman" w:cs="Times New Roman"/>
+          <w:b/>
+          <w:noProof/>
+          <w:sz w:val="28"/>
+          <w:szCs w:val="28"/>
+          <w:lang w:val="en-US" w:eastAsia="ru-RU"/>
+        </w:rPr>
+        <w:t>gitignore</w:t>
+      </w:r>
+    </w:p>
+    <w:p>
+      <w:pPr>
+        <w:pStyle w:val="a3"/>
+        <w:tabs>
+          <w:tab w:val="left" w:pos="993"/>
+        </w:tabs>
+        <w:spacing w:before="120" w:after="0" w:line="240" w:lineRule="auto"/>
+        <w:ind w:left="709"/>
+        <w:rPr>
+          <w:rFonts w:ascii="Times New Roman" w:hAnsi="Times New Roman" w:cs="Times New Roman"/>
+          <w:noProof/>
+          <w:sz w:val="28"/>
+          <w:szCs w:val="28"/>
+          <w:lang w:val="en-US" w:eastAsia="ru-RU"/>
+        </w:rPr>
+      </w:pPr>
+      <w:r>
+        <w:rPr>
+          <w:rFonts w:ascii="Times New Roman" w:hAnsi="Times New Roman" w:cs="Times New Roman"/>
+          <w:noProof/>
+          <w:sz w:val="28"/>
+          <w:szCs w:val="28"/>
+          <w:lang w:val="en-US" w:eastAsia="ru-RU"/>
+        </w:rPr>
+        <w:t>git init</w:t>
+      </w:r>
+    </w:p>
+    <w:p>
+      <w:pPr>
+        <w:pStyle w:val="a3"/>
+        <w:tabs>
+          <w:tab w:val="left" w:pos="993"/>
+        </w:tabs>
+        <w:spacing w:before="120" w:after="0" w:line="240" w:lineRule="auto"/>
+        <w:ind w:left="709"/>
+        <w:rPr>
+          <w:rFonts w:ascii="Times New Roman" w:hAnsi="Times New Roman" w:cs="Times New Roman"/>
+          <w:noProof/>
+          <w:sz w:val="28"/>
+          <w:szCs w:val="28"/>
+          <w:lang w:val="en-US" w:eastAsia="ru-RU"/>
+        </w:rPr>
+      </w:pPr>
+      <w:r>
+        <w:rPr>
+          <w:rFonts w:ascii="Times New Roman" w:hAnsi="Times New Roman" w:cs="Times New Roman"/>
+          <w:noProof/>
+          <w:sz w:val="28"/>
+          <w:szCs w:val="28"/>
+          <w:lang w:val="en-US" w:eastAsia="ru-RU"/>
+        </w:rPr>
+        <w:t>git add .</w:t>
+      </w:r>
+    </w:p>
+    <w:p>
+      <w:pPr>
+        <w:pStyle w:val="a3"/>
+        <w:tabs>
+          <w:tab w:val="left" w:pos="993"/>
+        </w:tabs>
+        <w:spacing w:before="120" w:after="0" w:line="240" w:lineRule="auto"/>
+        <w:ind w:left="709"/>
+        <w:rPr>
+          <w:rFonts w:ascii="Times New Roman" w:hAnsi="Times New Roman" w:cs="Times New Roman"/>
+          <w:sz w:val="28"/>
+          <w:szCs w:val="28"/>
+          <w:lang w:val="en-US"/>
+        </w:rPr>
+      </w:pPr>
+      <w:r>
+        <w:rPr>
+          <w:rFonts w:ascii="Times New Roman" w:hAnsi="Times New Roman" w:cs="Times New Roman"/>
+          <w:noProof/>
+          <w:sz w:val="28"/>
+          <w:szCs w:val="28"/>
+          <w:lang w:val="en-US" w:eastAsia="ru-RU"/>
+        </w:rPr>
+        <w:t>git commit –am “</w:t>
+      </w:r>
+      <w:r>
+        <w:rPr>
+          <w:rFonts w:ascii="Lucida Console" w:hAnsi="Lucida Console" w:cs="Lucida Console"/>
+          <w:sz w:val="18"/>
+          <w:szCs w:val="18"/>
+          <w:lang w:val="en-US"/>
+        </w:rPr>
+        <w:t>Empty project, added docx file</w:t>
+      </w:r>
+      <w:r>
+        <w:rPr>
+          <w:rFonts w:ascii="Times New Roman" w:hAnsi="Times New Roman" w:cs="Times New Roman"/>
+          <w:noProof/>
+          <w:sz w:val="28"/>
+          <w:szCs w:val="28"/>
+          <w:lang w:val="en-US" w:eastAsia="ru-RU"/>
+        </w:rPr>
+        <w:t>”</w:t>
       </w:r>
     </w:p>
     <w:p>
@@ -538,20 +786,22 @@
         <w:spacing w:before="120" w:after="0" w:line="240" w:lineRule="auto"/>
         <w:rPr>
           <w:rFonts w:ascii="Times New Roman" w:hAnsi="Times New Roman" w:cs="Times New Roman"/>
-          <w:sz w:val="28"/>
-          <w:szCs w:val="28"/>
-        </w:rPr>
-      </w:pPr>
-      <w:r>
-        <w:rPr>
-          <w:rFonts w:ascii="Times New Roman" w:hAnsi="Times New Roman" w:cs="Times New Roman"/>
-          <w:b/>
-          <w:noProof/>
-          <w:sz w:val="28"/>
-          <w:szCs w:val="28"/>
-          <w:lang w:eastAsia="ru-RU"/>
-        </w:rPr>
-        <w:t xml:space="preserve">Регистрация на сайте </w:t>
+          <w:noProof/>
+          <w:sz w:val="28"/>
+          <w:szCs w:val="28"/>
+          <w:lang w:eastAsia="ru-RU"/>
+        </w:rPr>
+      </w:pPr>
+      <w:r>
+        <w:rPr>
+          <w:rFonts w:ascii="Times New Roman" w:hAnsi="Times New Roman" w:cs="Times New Roman"/>
+          <w:b/>
+          <w:noProof/>
+          <w:sz w:val="28"/>
+          <w:szCs w:val="28"/>
+          <w:lang w:eastAsia="ru-RU"/>
+        </w:rPr>
+        <w:t xml:space="preserve">Создание интерфейса класса и его </w:t>
       </w:r>
       <w:r>
         <w:rPr>
@@ -562,30 +812,223 @@
           <w:szCs w:val="28"/>
           <w:lang w:val="en-US" w:eastAsia="ru-RU"/>
         </w:rPr>
-        <w:t>GitHub</w:t>
-      </w:r>
-      <w:r>
-        <w:rPr>
-          <w:rFonts w:ascii="Times New Roman" w:hAnsi="Times New Roman" w:cs="Times New Roman"/>
-          <w:b/>
-          <w:noProof/>
-          <w:sz w:val="28"/>
-          <w:szCs w:val="28"/>
-          <w:lang w:eastAsia="ru-RU"/>
-        </w:rPr>
-        <w:t>.</w:t>
-      </w:r>
-      <w:r>
-        <w:rPr>
-          <w:rFonts w:ascii="Times New Roman" w:hAnsi="Times New Roman" w:cs="Times New Roman"/>
-          <w:b/>
+        <w:t>commit</w:t>
+      </w:r>
+    </w:p>
+    <w:p>
+      <w:pPr>
+        <w:spacing w:before="120" w:after="120" w:line="240" w:lineRule="auto"/>
+        <w:ind w:left="709"/>
+        <w:jc w:val="center"/>
+        <w:rPr>
+          <w:rFonts w:ascii="Times New Roman" w:hAnsi="Times New Roman" w:cs="Times New Roman"/>
           <w:noProof/>
           <w:sz w:val="28"/>
           <w:szCs w:val="28"/>
           <w:lang w:val="en-US" w:eastAsia="ru-RU"/>
         </w:rPr>
-        <w:t>com</w:t>
-      </w:r>
+      </w:pPr>
+      <w:r>
+        <w:rPr>
+          <w:noProof/>
+          <w:lang w:eastAsia="ru-RU"/>
+        </w:rPr>
+        <w:drawing>
+          <wp:inline distT="0" distB="0" distL="0" distR="0" wp14:anchorId="47EBC26B" wp14:editId="1E686AAB">
+            <wp:extent cx="3419475" cy="1504950"/>
+            <wp:effectExtent l="0" t="0" r="9525" b="0"/>
+            <wp:docPr id="1" name="Рисунок 1"/>
+            <wp:cNvGraphicFramePr>
+              <a:graphicFrameLocks xmlns:a="http://schemas.openxmlformats.org/drawingml/2006/main" noChangeAspect="1"/>
+            </wp:cNvGraphicFramePr>
+            <a:graphic xmlns:a="http://schemas.openxmlformats.org/drawingml/2006/main">
+              <a:graphicData uri="http://schemas.openxmlformats.org/drawingml/2006/picture">
+                <pic:pic xmlns:pic="http://schemas.openxmlformats.org/drawingml/2006/picture">
+                  <pic:nvPicPr>
+                    <pic:cNvPr id="1" name=""/>
+                    <pic:cNvPicPr/>
+                  </pic:nvPicPr>
+                  <pic:blipFill rotWithShape="1">
+                    <a:blip r:embed="rId7"/>
+                    <a:srcRect l="7696" t="10266" r="34741" b="44677"/>
+                    <a:stretch/>
+                  </pic:blipFill>
+                  <pic:spPr bwMode="auto">
+                    <a:xfrm>
+                      <a:off x="0" y="0"/>
+                      <a:ext cx="3419475" cy="1504950"/>
+                    </a:xfrm>
+                    <a:prstGeom prst="rect">
+                      <a:avLst/>
+                    </a:prstGeom>
+                    <a:ln>
+                      <a:noFill/>
+                    </a:ln>
+                    <a:extLst>
+                      <a:ext uri="{53640926-AAD7-44D8-BBD7-CCE9431645EC}">
+                        <a14:shadowObscured xmlns:a14="http://schemas.microsoft.com/office/drawing/2010/main"/>
+                      </a:ext>
+                    </a:extLst>
+                  </pic:spPr>
+                </pic:pic>
+              </a:graphicData>
+            </a:graphic>
+          </wp:inline>
+        </w:drawing>
+      </w:r>
+    </w:p>
+    <w:p>
+      <w:pPr>
+        <w:spacing w:after="120" w:line="240" w:lineRule="auto"/>
+        <w:ind w:left="709"/>
+        <w:jc w:val="center"/>
+        <w:rPr>
+          <w:rFonts w:ascii="Times New Roman" w:hAnsi="Times New Roman" w:cs="Times New Roman"/>
+          <w:noProof/>
+          <w:sz w:val="28"/>
+          <w:szCs w:val="28"/>
+          <w:lang w:eastAsia="ru-RU"/>
+        </w:rPr>
+      </w:pPr>
+      <w:r>
+        <w:rPr>
+          <w:rFonts w:ascii="Times New Roman" w:hAnsi="Times New Roman" w:cs="Times New Roman"/>
+          <w:noProof/>
+          <w:sz w:val="28"/>
+          <w:szCs w:val="28"/>
+          <w:lang w:eastAsia="ru-RU"/>
+        </w:rPr>
+        <w:t>Рисунок 1.1 – создание интерфейса класса</w:t>
+      </w:r>
+    </w:p>
+    <w:p>
+      <w:pPr>
+        <w:spacing w:after="120" w:line="240" w:lineRule="auto"/>
+        <w:ind w:left="709"/>
+        <w:jc w:val="center"/>
+        <w:rPr>
+          <w:rFonts w:ascii="Times New Roman" w:hAnsi="Times New Roman" w:cs="Times New Roman"/>
+          <w:noProof/>
+          <w:sz w:val="28"/>
+          <w:szCs w:val="28"/>
+          <w:lang w:eastAsia="ru-RU"/>
+        </w:rPr>
+      </w:pPr>
+      <w:r>
+        <w:rPr>
+          <w:noProof/>
+          <w:lang w:eastAsia="ru-RU"/>
+        </w:rPr>
+        <w:lastRenderedPageBreak/>
+        <w:drawing>
+          <wp:inline distT="0" distB="0" distL="0" distR="0" wp14:anchorId="6AB43D73" wp14:editId="5FFF4C6D">
+            <wp:extent cx="4586684" cy="1209675"/>
+            <wp:effectExtent l="0" t="0" r="4445" b="0"/>
+            <wp:docPr id="12" name="Рисунок 12"/>
+            <wp:cNvGraphicFramePr>
+              <a:graphicFrameLocks xmlns:a="http://schemas.openxmlformats.org/drawingml/2006/main" noChangeAspect="1"/>
+            </wp:cNvGraphicFramePr>
+            <a:graphic xmlns:a="http://schemas.openxmlformats.org/drawingml/2006/main">
+              <a:graphicData uri="http://schemas.openxmlformats.org/drawingml/2006/picture">
+                <pic:pic xmlns:pic="http://schemas.openxmlformats.org/drawingml/2006/picture">
+                  <pic:nvPicPr>
+                    <pic:cNvPr id="1" name=""/>
+                    <pic:cNvPicPr/>
+                  </pic:nvPicPr>
+                  <pic:blipFill rotWithShape="1">
+                    <a:blip r:embed="rId8"/>
+                    <a:srcRect l="-1443" t="37357" r="57670" b="42111"/>
+                    <a:stretch/>
+                  </pic:blipFill>
+                  <pic:spPr bwMode="auto">
+                    <a:xfrm>
+                      <a:off x="0" y="0"/>
+                      <a:ext cx="4590712" cy="1210737"/>
+                    </a:xfrm>
+                    <a:prstGeom prst="rect">
+                      <a:avLst/>
+                    </a:prstGeom>
+                    <a:ln>
+                      <a:noFill/>
+                    </a:ln>
+                    <a:extLst>
+                      <a:ext uri="{53640926-AAD7-44D8-BBD7-CCE9431645EC}">
+                        <a14:shadowObscured xmlns:a14="http://schemas.microsoft.com/office/drawing/2010/main"/>
+                      </a:ext>
+                    </a:extLst>
+                  </pic:spPr>
+                </pic:pic>
+              </a:graphicData>
+            </a:graphic>
+          </wp:inline>
+        </w:drawing>
+      </w:r>
+    </w:p>
+    <w:p>
+      <w:pPr>
+        <w:spacing w:after="120" w:line="240" w:lineRule="auto"/>
+        <w:ind w:left="709"/>
+        <w:jc w:val="center"/>
+        <w:rPr>
+          <w:rFonts w:ascii="Times New Roman" w:hAnsi="Times New Roman" w:cs="Times New Roman"/>
+          <w:noProof/>
+          <w:sz w:val="28"/>
+          <w:szCs w:val="28"/>
+          <w:lang w:eastAsia="ru-RU"/>
+        </w:rPr>
+      </w:pPr>
+      <w:r>
+        <w:rPr>
+          <w:rFonts w:ascii="Times New Roman" w:hAnsi="Times New Roman" w:cs="Times New Roman"/>
+          <w:noProof/>
+          <w:sz w:val="28"/>
+          <w:szCs w:val="28"/>
+          <w:lang w:eastAsia="ru-RU"/>
+        </w:rPr>
+        <w:t xml:space="preserve">Рисунок 1.2 </w:t>
+      </w:r>
+      <w:r>
+        <w:rPr>
+          <w:rFonts w:ascii="Times New Roman" w:hAnsi="Times New Roman" w:cs="Times New Roman"/>
+          <w:noProof/>
+          <w:sz w:val="28"/>
+          <w:szCs w:val="28"/>
+          <w:lang w:eastAsia="ru-RU"/>
+        </w:rPr>
+        <w:t xml:space="preserve">– </w:t>
+      </w:r>
+      <w:r>
+        <w:rPr>
+          <w:rFonts w:ascii="Times New Roman" w:hAnsi="Times New Roman" w:cs="Times New Roman"/>
+          <w:noProof/>
+          <w:sz w:val="28"/>
+          <w:szCs w:val="28"/>
+          <w:lang w:val="en-US" w:eastAsia="ru-RU"/>
+        </w:rPr>
+        <w:t xml:space="preserve">commit </w:t>
+      </w:r>
+      <w:r>
+        <w:rPr>
+          <w:rFonts w:ascii="Times New Roman" w:hAnsi="Times New Roman" w:cs="Times New Roman"/>
+          <w:noProof/>
+          <w:sz w:val="28"/>
+          <w:szCs w:val="28"/>
+          <w:lang w:eastAsia="ru-RU"/>
+        </w:rPr>
+        <w:t>изменений</w:t>
+      </w:r>
+      <w:bookmarkStart w:id="0" w:name="_GoBack"/>
+      <w:bookmarkEnd w:id="0"/>
+    </w:p>
+    <w:p>
+      <w:pPr>
+        <w:spacing w:before="120" w:after="0" w:line="240" w:lineRule="auto"/>
+        <w:rPr>
+          <w:rFonts w:ascii="Times New Roman" w:hAnsi="Times New Roman" w:cs="Times New Roman"/>
+          <w:sz w:val="28"/>
+          <w:szCs w:val="28"/>
+        </w:rPr>
+      </w:pPr>
     </w:p>
     <w:p>
       <w:pPr>
@@ -600,8 +1043,8 @@
       </w:pPr>
     </w:p>
     <w:sectPr>
-      <w:headerReference w:type="default" r:id="rId7"/>
-      <w:footerReference w:type="default" r:id="rId8"/>
+      <w:headerReference w:type="default" r:id="rId9"/>
+      <w:footerReference w:type="default" r:id="rId10"/>
       <w:pgSz w:w="11906" w:h="16838"/>
       <w:pgMar w:top="1134" w:right="850" w:bottom="1134" w:left="1701" w:header="708" w:footer="708" w:gutter="0"/>
       <w:cols w:space="708"/>
@@ -686,7 +1129,7 @@
             <w:noProof/>
             <w:sz w:val="24"/>
           </w:rPr>
-          <w:t>1</w:t>
+          <w:t>2</w:t>
         </w:r>
         <w:r>
           <w:rPr>

</xml_diff>

<commit_message>
Changed the docx document
</commit_message>
<xml_diff>
--- a/Отчёт.docx
+++ b/Отчёт.docx
@@ -523,502 +523,1981 @@
           <w:sz w:val="28"/>
           <w:szCs w:val="28"/>
         </w:rPr>
-        <w:t>II. Задания для выполнения работы</w:t>
-      </w:r>
-    </w:p>
-    <w:p>
-      <w:pPr>
-        <w:pStyle w:val="a3"/>
-        <w:numPr>
-          <w:ilvl w:val="0"/>
-          <w:numId w:val="1"/>
-        </w:numPr>
-        <w:tabs>
-          <w:tab w:val="left" w:pos="993"/>
-        </w:tabs>
-        <w:spacing w:before="120" w:after="0" w:line="240" w:lineRule="auto"/>
-        <w:ind w:left="0" w:firstLine="709"/>
-        <w:rPr>
-          <w:rFonts w:ascii="Times New Roman" w:hAnsi="Times New Roman" w:cs="Times New Roman"/>
-          <w:sz w:val="28"/>
-          <w:szCs w:val="28"/>
-        </w:rPr>
-      </w:pPr>
+        <w:t xml:space="preserve">II. </w:t>
+      </w:r>
       <w:r>
         <w:rPr>
           <w:rFonts w:ascii="Times New Roman" w:hAnsi="Times New Roman" w:cs="Times New Roman"/>
           <w:b/>
+          <w:sz w:val="28"/>
+          <w:szCs w:val="28"/>
+        </w:rPr>
+        <w:t>Ход</w:t>
+      </w:r>
+      <w:r>
+        <w:rPr>
+          <w:rFonts w:ascii="Times New Roman" w:hAnsi="Times New Roman" w:cs="Times New Roman"/>
+          <w:b/>
+          <w:sz w:val="28"/>
+          <w:szCs w:val="28"/>
+        </w:rPr>
+        <w:t xml:space="preserve"> выполнения работы</w:t>
+      </w:r>
+    </w:p>
+    <w:p>
+      <w:pPr>
+        <w:spacing w:after="0" w:line="264" w:lineRule="auto"/>
+        <w:ind w:firstLine="709"/>
+        <w:jc w:val="both"/>
+        <w:rPr>
+          <w:rFonts w:ascii="Times New Roman" w:hAnsi="Times New Roman" w:cs="Times New Roman"/>
           <w:noProof/>
           <w:sz w:val="28"/>
           <w:szCs w:val="28"/>
           <w:lang w:eastAsia="ru-RU"/>
         </w:rPr>
-        <w:t xml:space="preserve">Инициализация проекта в </w:t>
-      </w:r>
-      <w:r>
+      </w:pPr>
+      <w:r>
+        <w:rPr>
+          <w:rFonts w:ascii="Times New Roman" w:hAnsi="Times New Roman" w:cs="Times New Roman"/>
+          <w:noProof/>
+          <w:sz w:val="28"/>
+          <w:szCs w:val="28"/>
+          <w:lang w:eastAsia="ru-RU"/>
+        </w:rPr>
+        <w:t xml:space="preserve">В ходе выполнения работы был создан абстрактный класс интерфейс, в котором были описаны все нужные свойства и методы, производный от этого класса класс, реализовывал функци абстрактного класса. Так же был создан класс </w:t>
+      </w:r>
+      <w:r>
+        <w:rPr>
+          <w:rFonts w:ascii="Times New Roman" w:hAnsi="Times New Roman" w:cs="Times New Roman"/>
+          <w:noProof/>
+          <w:sz w:val="28"/>
+          <w:szCs w:val="28"/>
+          <w:lang w:val="en-US" w:eastAsia="ru-RU"/>
+        </w:rPr>
+        <w:t>MyApplication</w:t>
+      </w:r>
+      <w:r>
+        <w:rPr>
+          <w:rFonts w:ascii="Times New Roman" w:hAnsi="Times New Roman" w:cs="Times New Roman"/>
+          <w:noProof/>
+          <w:sz w:val="28"/>
+          <w:szCs w:val="28"/>
+          <w:lang w:eastAsia="ru-RU"/>
+        </w:rPr>
+        <w:t xml:space="preserve">, который реализовывал меню для управления классом </w:t>
+      </w:r>
+      <w:r>
+        <w:rPr>
+          <w:rFonts w:ascii="Times New Roman" w:hAnsi="Times New Roman" w:cs="Times New Roman"/>
+          <w:noProof/>
+          <w:sz w:val="28"/>
+          <w:szCs w:val="28"/>
+          <w:lang w:val="en-US" w:eastAsia="ru-RU"/>
+        </w:rPr>
+        <w:t>Matrix</w:t>
+      </w:r>
+      <w:r>
+        <w:rPr>
+          <w:rFonts w:ascii="Times New Roman" w:hAnsi="Times New Roman" w:cs="Times New Roman"/>
+          <w:noProof/>
+          <w:sz w:val="28"/>
+          <w:szCs w:val="28"/>
+          <w:lang w:eastAsia="ru-RU"/>
+        </w:rPr>
+        <w:t xml:space="preserve">. </w:t>
+      </w:r>
+      <w:r>
+        <w:rPr>
+          <w:rFonts w:ascii="Times New Roman" w:hAnsi="Times New Roman" w:cs="Times New Roman"/>
+          <w:noProof/>
+          <w:sz w:val="28"/>
+          <w:szCs w:val="28"/>
+          <w:lang w:eastAsia="ru-RU"/>
+        </w:rPr>
+        <w:t xml:space="preserve">Так же каждое изменение было сопровождено </w:t>
+      </w:r>
+      <w:r>
+        <w:rPr>
+          <w:rFonts w:ascii="Times New Roman" w:hAnsi="Times New Roman" w:cs="Times New Roman"/>
+          <w:noProof/>
+          <w:sz w:val="28"/>
+          <w:szCs w:val="28"/>
+          <w:lang w:val="en-US" w:eastAsia="ru-RU"/>
+        </w:rPr>
+        <w:t>commit</w:t>
+      </w:r>
+      <w:r>
+        <w:rPr>
+          <w:rFonts w:ascii="Times New Roman" w:hAnsi="Times New Roman" w:cs="Times New Roman"/>
+          <w:noProof/>
+          <w:sz w:val="28"/>
+          <w:szCs w:val="28"/>
+          <w:lang w:eastAsia="ru-RU"/>
+        </w:rPr>
+        <w:t>’</w:t>
+      </w:r>
+      <w:r>
+        <w:rPr>
+          <w:rFonts w:ascii="Times New Roman" w:hAnsi="Times New Roman" w:cs="Times New Roman"/>
+          <w:noProof/>
+          <w:sz w:val="28"/>
+          <w:szCs w:val="28"/>
+          <w:lang w:eastAsia="ru-RU"/>
+        </w:rPr>
+        <w:t xml:space="preserve">ами и итог работы опубликован на </w:t>
+      </w:r>
+      <w:r>
+        <w:rPr>
+          <w:rFonts w:ascii="Times New Roman" w:hAnsi="Times New Roman" w:cs="Times New Roman"/>
+          <w:noProof/>
+          <w:sz w:val="28"/>
+          <w:szCs w:val="28"/>
+          <w:lang w:val="en-US" w:eastAsia="ru-RU"/>
+        </w:rPr>
+        <w:t>GitHub</w:t>
+      </w:r>
+      <w:r>
+        <w:rPr>
+          <w:rFonts w:ascii="Times New Roman" w:hAnsi="Times New Roman" w:cs="Times New Roman"/>
+          <w:noProof/>
+          <w:sz w:val="28"/>
+          <w:szCs w:val="28"/>
+          <w:lang w:eastAsia="ru-RU"/>
+        </w:rPr>
+        <w:t>.</w:t>
+      </w:r>
+    </w:p>
+    <w:p>
+      <w:pPr>
+        <w:spacing w:after="120" w:line="240" w:lineRule="auto"/>
         <w:rPr>
           <w:rFonts w:ascii="Times New Roman" w:hAnsi="Times New Roman" w:cs="Times New Roman"/>
           <w:b/>
-          <w:noProof/>
-          <w:sz w:val="28"/>
-          <w:szCs w:val="28"/>
-          <w:lang w:val="en-US" w:eastAsia="ru-RU"/>
-        </w:rPr>
-        <w:t>git</w:t>
-      </w:r>
+          <w:color w:val="000000"/>
+          <w:sz w:val="28"/>
+          <w:szCs w:val="28"/>
+        </w:rPr>
+      </w:pPr>
       <w:r>
         <w:rPr>
           <w:rFonts w:ascii="Times New Roman" w:hAnsi="Times New Roman" w:cs="Times New Roman"/>
           <w:b/>
-          <w:noProof/>
-          <w:sz w:val="28"/>
-          <w:szCs w:val="28"/>
-          <w:lang w:eastAsia="ru-RU"/>
-        </w:rPr>
-        <w:t xml:space="preserve">, первоначальный </w:t>
-      </w:r>
+          <w:color w:val="000000"/>
+          <w:sz w:val="28"/>
+          <w:szCs w:val="28"/>
+        </w:rPr>
+        <w:t xml:space="preserve">Листинг 1 – исходный код модуля </w:t>
+      </w:r>
+      <w:proofErr w:type="spellStart"/>
       <w:r>
         <w:rPr>
           <w:rFonts w:ascii="Times New Roman" w:hAnsi="Times New Roman" w:cs="Times New Roman"/>
           <w:b/>
-          <w:noProof/>
-          <w:sz w:val="28"/>
-          <w:szCs w:val="28"/>
-          <w:lang w:val="en-US" w:eastAsia="ru-RU"/>
-        </w:rPr>
-        <w:t>commit</w:t>
-      </w:r>
+          <w:color w:val="000000"/>
+          <w:sz w:val="28"/>
+          <w:szCs w:val="28"/>
+          <w:lang w:val="en-US"/>
+        </w:rPr>
+        <w:t>MatrixInterface</w:t>
+      </w:r>
+      <w:proofErr w:type="spellEnd"/>
       <w:r>
         <w:rPr>
           <w:rFonts w:ascii="Times New Roman" w:hAnsi="Times New Roman" w:cs="Times New Roman"/>
           <w:b/>
-          <w:noProof/>
-          <w:sz w:val="28"/>
-          <w:szCs w:val="28"/>
-          <w:lang w:eastAsia="ru-RU"/>
+          <w:color w:val="000000"/>
+          <w:sz w:val="28"/>
+          <w:szCs w:val="28"/>
+        </w:rPr>
+        <w:t>.</w:t>
+      </w:r>
+      <w:r>
+        <w:rPr>
+          <w:rFonts w:ascii="Times New Roman" w:hAnsi="Times New Roman" w:cs="Times New Roman"/>
+          <w:b/>
+          <w:color w:val="000000"/>
+          <w:sz w:val="28"/>
+          <w:szCs w:val="28"/>
+          <w:lang w:val="en-US"/>
+        </w:rPr>
+        <w:t>h</w:t>
+      </w:r>
+    </w:p>
+    <w:p>
+      <w:pPr>
+        <w:rPr>
+          <w:rFonts w:ascii="Courier New" w:hAnsi="Courier New" w:cs="Courier New"/>
+        </w:rPr>
+      </w:pPr>
+      <w:r>
+        <w:rPr>
+          <w:rFonts w:ascii="Courier New" w:hAnsi="Courier New" w:cs="Courier New"/>
+        </w:rPr>
+        <w:t>{========================================================}</w:t>
+      </w:r>
+    </w:p>
+    <w:p>
+      <w:pPr>
+        <w:rPr>
+          <w:rFonts w:ascii="Courier New" w:hAnsi="Courier New" w:cs="Courier New"/>
+        </w:rPr>
+      </w:pPr>
+      <w:r>
+        <w:rPr>
+          <w:rFonts w:ascii="Courier New" w:hAnsi="Courier New" w:cs="Courier New"/>
+        </w:rPr>
+        <w:t>{</w:t>
+      </w:r>
+      <w:r>
+        <w:rPr>
+          <w:rFonts w:ascii="Courier New" w:hAnsi="Courier New" w:cs="Courier New"/>
+        </w:rPr>
+        <w:t>Модуль</w:t>
+      </w:r>
+      <w:r>
+        <w:rPr>
+          <w:rFonts w:ascii="Courier New" w:hAnsi="Courier New" w:cs="Courier New"/>
+        </w:rPr>
+        <w:t xml:space="preserve"> </w:t>
+      </w:r>
+      <w:proofErr w:type="spellStart"/>
+      <w:r>
+        <w:rPr>
+          <w:rFonts w:ascii="Courier New" w:hAnsi="Courier New" w:cs="Courier New"/>
+          <w:lang w:val="en-US"/>
+        </w:rPr>
+        <w:t>MatrixInterface</w:t>
+      </w:r>
+      <w:proofErr w:type="spellEnd"/>
+      <w:r>
+        <w:rPr>
+          <w:rFonts w:ascii="Courier New" w:hAnsi="Courier New" w:cs="Courier New"/>
+        </w:rPr>
+        <w:t xml:space="preserve">                                </w:t>
+      </w:r>
+      <w:proofErr w:type="gramStart"/>
+      <w:r>
+        <w:rPr>
+          <w:rFonts w:ascii="Courier New" w:hAnsi="Courier New" w:cs="Courier New"/>
+        </w:rPr>
+        <w:t xml:space="preserve">  }</w:t>
+      </w:r>
+      <w:proofErr w:type="gramEnd"/>
+    </w:p>
+    <w:p>
+      <w:pPr>
+        <w:rPr>
+          <w:rFonts w:ascii="Courier New" w:hAnsi="Courier New" w:cs="Courier New"/>
+        </w:rPr>
+      </w:pPr>
+      <w:r>
+        <w:rPr>
+          <w:rFonts w:ascii="Courier New" w:hAnsi="Courier New" w:cs="Courier New"/>
+        </w:rPr>
+        <w:t>{</w:t>
+      </w:r>
+      <w:proofErr w:type="gramStart"/>
+      <w:r>
+        <w:rPr>
+          <w:rFonts w:ascii="Courier New" w:hAnsi="Courier New" w:cs="Courier New"/>
+        </w:rPr>
+        <w:t>группа</w:t>
+      </w:r>
+      <w:proofErr w:type="gramEnd"/>
+      <w:r>
+        <w:rPr>
+          <w:rFonts w:ascii="Courier New" w:hAnsi="Courier New" w:cs="Courier New"/>
+        </w:rPr>
+        <w:t xml:space="preserve"> </w:t>
+      </w:r>
+      <w:r>
+        <w:rPr>
+          <w:rFonts w:ascii="Courier New" w:hAnsi="Courier New" w:cs="Courier New"/>
+        </w:rPr>
+        <w:t>П</w:t>
+      </w:r>
+      <w:r>
+        <w:rPr>
+          <w:rFonts w:ascii="Courier New" w:hAnsi="Courier New" w:cs="Courier New"/>
+        </w:rPr>
+        <w:t>-32                                             }</w:t>
+      </w:r>
+    </w:p>
+    <w:p>
+      <w:pPr>
+        <w:rPr>
+          <w:rFonts w:ascii="Courier New" w:hAnsi="Courier New" w:cs="Courier New"/>
+        </w:rPr>
+      </w:pPr>
+      <w:r>
+        <w:rPr>
+          <w:rFonts w:ascii="Courier New" w:hAnsi="Courier New" w:cs="Courier New"/>
+        </w:rPr>
+        <w:t>{</w:t>
+      </w:r>
+      <w:r>
+        <w:rPr>
+          <w:rFonts w:ascii="Courier New" w:hAnsi="Courier New" w:cs="Courier New"/>
+        </w:rPr>
+        <w:t>Разработчик</w:t>
+      </w:r>
+      <w:r>
+        <w:rPr>
+          <w:rFonts w:ascii="Courier New" w:hAnsi="Courier New" w:cs="Courier New"/>
+        </w:rPr>
+        <w:t xml:space="preserve">: </w:t>
+      </w:r>
+      <w:r>
+        <w:rPr>
+          <w:rFonts w:ascii="Courier New" w:hAnsi="Courier New" w:cs="Courier New"/>
+        </w:rPr>
+        <w:t>Ромашко</w:t>
+      </w:r>
+      <w:r>
+        <w:rPr>
+          <w:rFonts w:ascii="Courier New" w:hAnsi="Courier New" w:cs="Courier New"/>
+        </w:rPr>
+        <w:t xml:space="preserve"> </w:t>
+      </w:r>
+      <w:r>
+        <w:rPr>
+          <w:rFonts w:ascii="Courier New" w:hAnsi="Courier New" w:cs="Courier New"/>
+        </w:rPr>
+        <w:t>М</w:t>
+      </w:r>
+      <w:r>
+        <w:rPr>
+          <w:rFonts w:ascii="Courier New" w:hAnsi="Courier New" w:cs="Courier New"/>
+        </w:rPr>
+        <w:t>.</w:t>
+      </w:r>
+      <w:r>
+        <w:rPr>
+          <w:rFonts w:ascii="Courier New" w:hAnsi="Courier New" w:cs="Courier New"/>
+        </w:rPr>
+        <w:t>В</w:t>
+      </w:r>
+      <w:r>
+        <w:rPr>
+          <w:rFonts w:ascii="Courier New" w:hAnsi="Courier New" w:cs="Courier New"/>
+        </w:rPr>
+        <w:t>.                               }</w:t>
+      </w:r>
+    </w:p>
+    <w:p>
+      <w:pPr>
+        <w:rPr>
+          <w:rFonts w:ascii="Courier New" w:hAnsi="Courier New" w:cs="Courier New"/>
+        </w:rPr>
+      </w:pPr>
+      <w:r>
+        <w:rPr>
+          <w:rFonts w:ascii="Courier New" w:hAnsi="Courier New" w:cs="Courier New"/>
+        </w:rPr>
+        <w:t>{</w:t>
+      </w:r>
+      <w:r>
+        <w:rPr>
+          <w:rFonts w:ascii="Courier New" w:hAnsi="Courier New" w:cs="Courier New"/>
+        </w:rPr>
+        <w:t>Модифицирован</w:t>
+      </w:r>
+      <w:r>
+        <w:rPr>
+          <w:rFonts w:ascii="Courier New" w:hAnsi="Courier New" w:cs="Courier New"/>
+        </w:rPr>
+        <w:t>: 13</w:t>
+      </w:r>
+      <w:r>
+        <w:rPr>
+          <w:rFonts w:ascii="Courier New" w:hAnsi="Courier New" w:cs="Courier New"/>
+        </w:rPr>
+        <w:t xml:space="preserve"> </w:t>
+      </w:r>
+      <w:r>
+        <w:rPr>
+          <w:rFonts w:ascii="Courier New" w:hAnsi="Courier New" w:cs="Courier New"/>
+        </w:rPr>
+        <w:t>марта</w:t>
+      </w:r>
+      <w:r>
+        <w:rPr>
+          <w:rFonts w:ascii="Courier New" w:hAnsi="Courier New" w:cs="Courier New"/>
+        </w:rPr>
+        <w:t xml:space="preserve"> 2018                          </w:t>
+      </w:r>
+      <w:proofErr w:type="gramStart"/>
+      <w:r>
+        <w:rPr>
+          <w:rFonts w:ascii="Courier New" w:hAnsi="Courier New" w:cs="Courier New"/>
+        </w:rPr>
+        <w:t xml:space="preserve">  }</w:t>
+      </w:r>
+      <w:proofErr w:type="gramEnd"/>
+    </w:p>
+    <w:p>
+      <w:pPr>
+        <w:rPr>
+          <w:rFonts w:ascii="Courier New" w:hAnsi="Courier New" w:cs="Courier New"/>
+        </w:rPr>
+      </w:pPr>
+      <w:r>
+        <w:rPr>
+          <w:rFonts w:ascii="Courier New" w:hAnsi="Courier New" w:cs="Courier New"/>
+        </w:rPr>
+        <w:t>{--------------------------------------------------------}</w:t>
+      </w:r>
+    </w:p>
+    <w:p>
+      <w:pPr>
+        <w:rPr>
+          <w:rFonts w:ascii="Courier New" w:hAnsi="Courier New" w:cs="Courier New"/>
+        </w:rPr>
+      </w:pPr>
+      <w:r>
+        <w:rPr>
+          <w:rFonts w:ascii="Courier New" w:hAnsi="Courier New" w:cs="Courier New"/>
+        </w:rPr>
+        <w:lastRenderedPageBreak/>
+        <w:t>{</w:t>
+      </w:r>
+      <w:r>
+        <w:rPr>
+          <w:rFonts w:ascii="Courier New" w:hAnsi="Courier New" w:cs="Courier New"/>
+        </w:rPr>
+        <w:t>Создан для обобщения</w:t>
+      </w:r>
+      <w:r>
+        <w:rPr>
+          <w:rFonts w:ascii="Courier New" w:hAnsi="Courier New" w:cs="Courier New"/>
+        </w:rPr>
+        <w:t xml:space="preserve">                                  </w:t>
+      </w:r>
+      <w:proofErr w:type="gramStart"/>
+      <w:r>
+        <w:rPr>
+          <w:rFonts w:ascii="Courier New" w:hAnsi="Courier New" w:cs="Courier New"/>
+        </w:rPr>
+        <w:t xml:space="preserve">  }</w:t>
+      </w:r>
+      <w:proofErr w:type="gramEnd"/>
+    </w:p>
+    <w:p>
+      <w:pPr>
+        <w:rPr>
+          <w:rFonts w:ascii="Courier New" w:hAnsi="Courier New" w:cs="Courier New"/>
+        </w:rPr>
+      </w:pPr>
+      <w:r>
+        <w:rPr>
+          <w:rFonts w:ascii="Courier New" w:hAnsi="Courier New" w:cs="Courier New"/>
+        </w:rPr>
+        <w:t>{========================================================}</w:t>
+      </w:r>
+    </w:p>
+    <w:p>
+      <w:pPr>
+        <w:autoSpaceDE w:val="0"/>
+        <w:autoSpaceDN w:val="0"/>
+        <w:adjustRightInd w:val="0"/>
+        <w:spacing w:after="0" w:line="240" w:lineRule="auto"/>
+        <w:rPr>
+          <w:rFonts w:ascii="Courier New" w:hAnsi="Courier New" w:cs="Courier New"/>
+          <w:color w:val="000000"/>
+          <w:sz w:val="24"/>
+          <w:szCs w:val="24"/>
+          <w:lang w:val="en-US"/>
+        </w:rPr>
+      </w:pPr>
+      <w:bookmarkStart w:id="0" w:name="_GoBack"/>
+      <w:r>
+        <w:rPr>
+          <w:rFonts w:ascii="Courier New" w:hAnsi="Courier New" w:cs="Courier New"/>
+          <w:color w:val="808080"/>
+          <w:sz w:val="24"/>
+          <w:szCs w:val="24"/>
+          <w:lang w:val="en-US"/>
+        </w:rPr>
+        <w:t>#include</w:t>
+      </w:r>
+      <w:r>
+        <w:rPr>
+          <w:rFonts w:ascii="Courier New" w:hAnsi="Courier New" w:cs="Courier New"/>
+          <w:color w:val="000000"/>
+          <w:sz w:val="24"/>
+          <w:szCs w:val="24"/>
+          <w:lang w:val="en-US"/>
+        </w:rPr>
+        <w:t xml:space="preserve"> </w:t>
+      </w:r>
+      <w:r>
+        <w:rPr>
+          <w:rFonts w:ascii="Courier New" w:hAnsi="Courier New" w:cs="Courier New"/>
+          <w:color w:val="A31515"/>
+          <w:sz w:val="24"/>
+          <w:szCs w:val="24"/>
+          <w:lang w:val="en-US"/>
+        </w:rPr>
+        <w:t>&lt;iostream&gt;</w:t>
+      </w:r>
+    </w:p>
+    <w:p>
+      <w:pPr>
+        <w:autoSpaceDE w:val="0"/>
+        <w:autoSpaceDN w:val="0"/>
+        <w:adjustRightInd w:val="0"/>
+        <w:spacing w:after="0" w:line="240" w:lineRule="auto"/>
+        <w:rPr>
+          <w:rFonts w:ascii="Courier New" w:hAnsi="Courier New" w:cs="Courier New"/>
+          <w:color w:val="000000"/>
+          <w:sz w:val="24"/>
+          <w:szCs w:val="24"/>
+          <w:lang w:val="en-US"/>
+        </w:rPr>
+      </w:pPr>
+      <w:r>
+        <w:rPr>
+          <w:rFonts w:ascii="Courier New" w:hAnsi="Courier New" w:cs="Courier New"/>
+          <w:color w:val="808080"/>
+          <w:sz w:val="24"/>
+          <w:szCs w:val="24"/>
+          <w:lang w:val="en-US"/>
+        </w:rPr>
+        <w:t>#include</w:t>
+      </w:r>
+      <w:r>
+        <w:rPr>
+          <w:rFonts w:ascii="Courier New" w:hAnsi="Courier New" w:cs="Courier New"/>
+          <w:color w:val="000000"/>
+          <w:sz w:val="24"/>
+          <w:szCs w:val="24"/>
+          <w:lang w:val="en-US"/>
+        </w:rPr>
+        <w:t xml:space="preserve"> </w:t>
+      </w:r>
+      <w:r>
+        <w:rPr>
+          <w:rFonts w:ascii="Courier New" w:hAnsi="Courier New" w:cs="Courier New"/>
+          <w:color w:val="A31515"/>
+          <w:sz w:val="24"/>
+          <w:szCs w:val="24"/>
+          <w:lang w:val="en-US"/>
+        </w:rPr>
+        <w:t>&lt;ctime&gt;</w:t>
+      </w:r>
+    </w:p>
+    <w:p>
+      <w:pPr>
+        <w:autoSpaceDE w:val="0"/>
+        <w:autoSpaceDN w:val="0"/>
+        <w:adjustRightInd w:val="0"/>
+        <w:spacing w:after="0" w:line="240" w:lineRule="auto"/>
+        <w:rPr>
+          <w:rFonts w:ascii="Courier New" w:hAnsi="Courier New" w:cs="Courier New"/>
+          <w:color w:val="000000"/>
+          <w:sz w:val="24"/>
+          <w:szCs w:val="24"/>
+          <w:lang w:val="en-US"/>
+        </w:rPr>
+      </w:pPr>
+    </w:p>
+    <w:p>
+      <w:pPr>
+        <w:autoSpaceDE w:val="0"/>
+        <w:autoSpaceDN w:val="0"/>
+        <w:adjustRightInd w:val="0"/>
+        <w:spacing w:after="0" w:line="240" w:lineRule="auto"/>
+        <w:rPr>
+          <w:rFonts w:ascii="Courier New" w:hAnsi="Courier New" w:cs="Courier New"/>
+          <w:color w:val="000000"/>
+          <w:sz w:val="24"/>
+          <w:szCs w:val="24"/>
+          <w:lang w:val="en-US"/>
+        </w:rPr>
+      </w:pPr>
+      <w:proofErr w:type="gramStart"/>
+      <w:r>
+        <w:rPr>
+          <w:rFonts w:ascii="Courier New" w:hAnsi="Courier New" w:cs="Courier New"/>
+          <w:color w:val="0000FF"/>
+          <w:sz w:val="24"/>
+          <w:szCs w:val="24"/>
+          <w:lang w:val="en-US"/>
+        </w:rPr>
+        <w:t>using</w:t>
+      </w:r>
+      <w:proofErr w:type="gramEnd"/>
+      <w:r>
+        <w:rPr>
+          <w:rFonts w:ascii="Courier New" w:hAnsi="Courier New" w:cs="Courier New"/>
+          <w:color w:val="000000"/>
+          <w:sz w:val="24"/>
+          <w:szCs w:val="24"/>
+          <w:lang w:val="en-US"/>
+        </w:rPr>
+        <w:t xml:space="preserve"> </w:t>
+      </w:r>
+      <w:r>
+        <w:rPr>
+          <w:rFonts w:ascii="Courier New" w:hAnsi="Courier New" w:cs="Courier New"/>
+          <w:color w:val="0000FF"/>
+          <w:sz w:val="24"/>
+          <w:szCs w:val="24"/>
+          <w:lang w:val="en-US"/>
+        </w:rPr>
+        <w:t>namespace</w:t>
+      </w:r>
+      <w:r>
+        <w:rPr>
+          <w:rFonts w:ascii="Courier New" w:hAnsi="Courier New" w:cs="Courier New"/>
+          <w:color w:val="000000"/>
+          <w:sz w:val="24"/>
+          <w:szCs w:val="24"/>
+          <w:lang w:val="en-US"/>
+        </w:rPr>
+        <w:t xml:space="preserve"> std;</w:t>
+      </w:r>
+    </w:p>
+    <w:p>
+      <w:pPr>
+        <w:autoSpaceDE w:val="0"/>
+        <w:autoSpaceDN w:val="0"/>
+        <w:adjustRightInd w:val="0"/>
+        <w:spacing w:after="0" w:line="240" w:lineRule="auto"/>
+        <w:rPr>
+          <w:rFonts w:ascii="Courier New" w:hAnsi="Courier New" w:cs="Courier New"/>
+          <w:color w:val="000000"/>
+          <w:sz w:val="24"/>
+          <w:szCs w:val="24"/>
+          <w:lang w:val="en-US"/>
+        </w:rPr>
+      </w:pPr>
+    </w:p>
+    <w:p>
+      <w:pPr>
+        <w:autoSpaceDE w:val="0"/>
+        <w:autoSpaceDN w:val="0"/>
+        <w:adjustRightInd w:val="0"/>
+        <w:spacing w:after="0" w:line="240" w:lineRule="auto"/>
+        <w:rPr>
+          <w:rFonts w:ascii="Courier New" w:hAnsi="Courier New" w:cs="Courier New"/>
+          <w:color w:val="000000"/>
+          <w:sz w:val="24"/>
+          <w:szCs w:val="24"/>
+          <w:lang w:val="en-US"/>
+        </w:rPr>
+      </w:pPr>
+      <w:r>
+        <w:rPr>
+          <w:rFonts w:ascii="Courier New" w:hAnsi="Courier New" w:cs="Courier New"/>
+          <w:color w:val="008000"/>
+          <w:sz w:val="24"/>
+          <w:szCs w:val="24"/>
+          <w:lang w:val="en-US"/>
+        </w:rPr>
+        <w:t>// Interface for inheriance</w:t>
+      </w:r>
+    </w:p>
+    <w:p>
+      <w:pPr>
+        <w:autoSpaceDE w:val="0"/>
+        <w:autoSpaceDN w:val="0"/>
+        <w:adjustRightInd w:val="0"/>
+        <w:spacing w:after="0" w:line="240" w:lineRule="auto"/>
+        <w:rPr>
+          <w:rFonts w:ascii="Courier New" w:hAnsi="Courier New" w:cs="Courier New"/>
+          <w:color w:val="000000"/>
+          <w:sz w:val="24"/>
+          <w:szCs w:val="24"/>
+          <w:lang w:val="en-US"/>
+        </w:rPr>
+      </w:pPr>
+    </w:p>
+    <w:p>
+      <w:pPr>
+        <w:autoSpaceDE w:val="0"/>
+        <w:autoSpaceDN w:val="0"/>
+        <w:adjustRightInd w:val="0"/>
+        <w:spacing w:after="0" w:line="240" w:lineRule="auto"/>
+        <w:rPr>
+          <w:rFonts w:ascii="Courier New" w:hAnsi="Courier New" w:cs="Courier New"/>
+          <w:color w:val="000000"/>
+          <w:sz w:val="24"/>
+          <w:szCs w:val="24"/>
+          <w:lang w:val="en-US"/>
+        </w:rPr>
+      </w:pPr>
+      <w:r>
+        <w:rPr>
+          <w:rFonts w:ascii="Courier New" w:hAnsi="Courier New" w:cs="Courier New"/>
+          <w:color w:val="808080"/>
+          <w:sz w:val="24"/>
+          <w:szCs w:val="24"/>
+          <w:lang w:val="en-US"/>
+        </w:rPr>
+        <w:t>#pragma</w:t>
+      </w:r>
+      <w:r>
+        <w:rPr>
+          <w:rFonts w:ascii="Courier New" w:hAnsi="Courier New" w:cs="Courier New"/>
+          <w:color w:val="000000"/>
+          <w:sz w:val="24"/>
+          <w:szCs w:val="24"/>
+          <w:lang w:val="en-US"/>
+        </w:rPr>
+        <w:t xml:space="preserve"> </w:t>
+      </w:r>
+      <w:r>
+        <w:rPr>
+          <w:rFonts w:ascii="Courier New" w:hAnsi="Courier New" w:cs="Courier New"/>
+          <w:color w:val="808080"/>
+          <w:sz w:val="24"/>
+          <w:szCs w:val="24"/>
+          <w:lang w:val="en-US"/>
+        </w:rPr>
+        <w:t>once</w:t>
+      </w:r>
+    </w:p>
+    <w:p>
+      <w:pPr>
+        <w:autoSpaceDE w:val="0"/>
+        <w:autoSpaceDN w:val="0"/>
+        <w:adjustRightInd w:val="0"/>
+        <w:spacing w:after="0" w:line="240" w:lineRule="auto"/>
+        <w:rPr>
+          <w:rFonts w:ascii="Courier New" w:hAnsi="Courier New" w:cs="Courier New"/>
+          <w:color w:val="000000"/>
+          <w:sz w:val="24"/>
+          <w:szCs w:val="24"/>
+          <w:lang w:val="en-US"/>
+        </w:rPr>
+      </w:pPr>
+      <w:proofErr w:type="gramStart"/>
+      <w:r>
+        <w:rPr>
+          <w:rFonts w:ascii="Courier New" w:hAnsi="Courier New" w:cs="Courier New"/>
+          <w:color w:val="0000FF"/>
+          <w:sz w:val="24"/>
+          <w:szCs w:val="24"/>
+          <w:lang w:val="en-US"/>
+        </w:rPr>
+        <w:t>class</w:t>
+      </w:r>
+      <w:proofErr w:type="gramEnd"/>
+      <w:r>
+        <w:rPr>
+          <w:rFonts w:ascii="Courier New" w:hAnsi="Courier New" w:cs="Courier New"/>
+          <w:color w:val="000000"/>
+          <w:sz w:val="24"/>
+          <w:szCs w:val="24"/>
+          <w:lang w:val="en-US"/>
+        </w:rPr>
+        <w:t xml:space="preserve"> </w:t>
+      </w:r>
+      <w:r>
+        <w:rPr>
+          <w:rFonts w:ascii="Courier New" w:hAnsi="Courier New" w:cs="Courier New"/>
+          <w:color w:val="2B91AF"/>
+          <w:sz w:val="24"/>
+          <w:szCs w:val="24"/>
+          <w:lang w:val="en-US"/>
+        </w:rPr>
+        <w:t>MatrixInterface</w:t>
+      </w:r>
+    </w:p>
+    <w:p>
+      <w:pPr>
+        <w:autoSpaceDE w:val="0"/>
+        <w:autoSpaceDN w:val="0"/>
+        <w:adjustRightInd w:val="0"/>
+        <w:spacing w:after="0" w:line="240" w:lineRule="auto"/>
+        <w:rPr>
+          <w:rFonts w:ascii="Courier New" w:hAnsi="Courier New" w:cs="Courier New"/>
+          <w:color w:val="000000"/>
+          <w:sz w:val="24"/>
+          <w:szCs w:val="24"/>
+          <w:lang w:val="en-US"/>
+        </w:rPr>
+      </w:pPr>
+      <w:r>
+        <w:rPr>
+          <w:rFonts w:ascii="Courier New" w:hAnsi="Courier New" w:cs="Courier New"/>
+          <w:color w:val="000000"/>
+          <w:sz w:val="24"/>
+          <w:szCs w:val="24"/>
+          <w:lang w:val="en-US"/>
+        </w:rPr>
+        <w:t>{</w:t>
+      </w:r>
+    </w:p>
+    <w:p>
+      <w:pPr>
+        <w:autoSpaceDE w:val="0"/>
+        <w:autoSpaceDN w:val="0"/>
+        <w:adjustRightInd w:val="0"/>
+        <w:spacing w:after="0" w:line="240" w:lineRule="auto"/>
+        <w:rPr>
+          <w:rFonts w:ascii="Courier New" w:hAnsi="Courier New" w:cs="Courier New"/>
+          <w:color w:val="000000"/>
+          <w:sz w:val="24"/>
+          <w:szCs w:val="24"/>
+          <w:lang w:val="en-US"/>
+        </w:rPr>
+      </w:pPr>
+      <w:proofErr w:type="gramStart"/>
+      <w:r>
+        <w:rPr>
+          <w:rFonts w:ascii="Courier New" w:hAnsi="Courier New" w:cs="Courier New"/>
+          <w:color w:val="0000FF"/>
+          <w:sz w:val="24"/>
+          <w:szCs w:val="24"/>
+          <w:lang w:val="en-US"/>
+        </w:rPr>
+        <w:t>protected</w:t>
+      </w:r>
+      <w:proofErr w:type="gramEnd"/>
+      <w:r>
+        <w:rPr>
+          <w:rFonts w:ascii="Courier New" w:hAnsi="Courier New" w:cs="Courier New"/>
+          <w:color w:val="000000"/>
+          <w:sz w:val="24"/>
+          <w:szCs w:val="24"/>
+          <w:lang w:val="en-US"/>
+        </w:rPr>
+        <w:t>:</w:t>
+      </w:r>
+    </w:p>
+    <w:p>
+      <w:pPr>
+        <w:autoSpaceDE w:val="0"/>
+        <w:autoSpaceDN w:val="0"/>
+        <w:adjustRightInd w:val="0"/>
+        <w:spacing w:after="0" w:line="240" w:lineRule="auto"/>
+        <w:rPr>
+          <w:rFonts w:ascii="Courier New" w:hAnsi="Courier New" w:cs="Courier New"/>
+          <w:color w:val="000000"/>
+          <w:sz w:val="24"/>
+          <w:szCs w:val="24"/>
+          <w:lang w:val="en-US"/>
+        </w:rPr>
+      </w:pPr>
+      <w:r>
+        <w:rPr>
+          <w:rFonts w:ascii="Courier New" w:hAnsi="Courier New" w:cs="Courier New"/>
+          <w:color w:val="000000"/>
+          <w:sz w:val="24"/>
+          <w:szCs w:val="24"/>
+          <w:lang w:val="en-US"/>
+        </w:rPr>
+        <w:tab/>
+      </w:r>
+      <w:proofErr w:type="gramStart"/>
+      <w:r>
+        <w:rPr>
+          <w:rFonts w:ascii="Courier New" w:hAnsi="Courier New" w:cs="Courier New"/>
+          <w:color w:val="0000FF"/>
+          <w:sz w:val="24"/>
+          <w:szCs w:val="24"/>
+          <w:lang w:val="en-US"/>
+        </w:rPr>
+        <w:t>int</w:t>
+      </w:r>
+      <w:proofErr w:type="gramEnd"/>
+      <w:r>
+        <w:rPr>
+          <w:rFonts w:ascii="Courier New" w:hAnsi="Courier New" w:cs="Courier New"/>
+          <w:color w:val="000000"/>
+          <w:sz w:val="24"/>
+          <w:szCs w:val="24"/>
+          <w:lang w:val="en-US"/>
+        </w:rPr>
+        <w:t xml:space="preserve"> **array; </w:t>
+      </w:r>
+      <w:r>
+        <w:rPr>
+          <w:rFonts w:ascii="Courier New" w:hAnsi="Courier New" w:cs="Courier New"/>
+          <w:color w:val="008000"/>
+          <w:sz w:val="24"/>
+          <w:szCs w:val="24"/>
+          <w:lang w:val="en-US"/>
+        </w:rPr>
+        <w:t>// Prototype for dynamic array</w:t>
+      </w:r>
+    </w:p>
+    <w:p>
+      <w:pPr>
+        <w:autoSpaceDE w:val="0"/>
+        <w:autoSpaceDN w:val="0"/>
+        <w:adjustRightInd w:val="0"/>
+        <w:spacing w:after="0" w:line="240" w:lineRule="auto"/>
+        <w:rPr>
+          <w:rFonts w:ascii="Courier New" w:hAnsi="Courier New" w:cs="Courier New"/>
+          <w:color w:val="000000"/>
+          <w:sz w:val="24"/>
+          <w:szCs w:val="24"/>
+          <w:lang w:val="en-US"/>
+        </w:rPr>
+      </w:pPr>
+      <w:r>
+        <w:rPr>
+          <w:rFonts w:ascii="Courier New" w:hAnsi="Courier New" w:cs="Courier New"/>
+          <w:color w:val="000000"/>
+          <w:sz w:val="24"/>
+          <w:szCs w:val="24"/>
+          <w:lang w:val="en-US"/>
+        </w:rPr>
+        <w:tab/>
+      </w:r>
+      <w:proofErr w:type="gramStart"/>
+      <w:r>
+        <w:rPr>
+          <w:rFonts w:ascii="Courier New" w:hAnsi="Courier New" w:cs="Courier New"/>
+          <w:color w:val="0000FF"/>
+          <w:sz w:val="24"/>
+          <w:szCs w:val="24"/>
+          <w:lang w:val="en-US"/>
+        </w:rPr>
+        <w:t>int</w:t>
+      </w:r>
+      <w:proofErr w:type="gramEnd"/>
+      <w:r>
+        <w:rPr>
+          <w:rFonts w:ascii="Courier New" w:hAnsi="Courier New" w:cs="Courier New"/>
+          <w:color w:val="000000"/>
+          <w:sz w:val="24"/>
+          <w:szCs w:val="24"/>
+          <w:lang w:val="en-US"/>
+        </w:rPr>
+        <w:t xml:space="preserve"> rowCount; </w:t>
+      </w:r>
+      <w:r>
+        <w:rPr>
+          <w:rFonts w:ascii="Courier New" w:hAnsi="Courier New" w:cs="Courier New"/>
+          <w:color w:val="008000"/>
+          <w:sz w:val="24"/>
+          <w:szCs w:val="24"/>
+          <w:lang w:val="en-US"/>
+        </w:rPr>
+        <w:t>// Count of rows</w:t>
+      </w:r>
+    </w:p>
+    <w:p>
+      <w:pPr>
+        <w:autoSpaceDE w:val="0"/>
+        <w:autoSpaceDN w:val="0"/>
+        <w:adjustRightInd w:val="0"/>
+        <w:spacing w:after="0" w:line="240" w:lineRule="auto"/>
+        <w:rPr>
+          <w:rFonts w:ascii="Courier New" w:hAnsi="Courier New" w:cs="Courier New"/>
+          <w:color w:val="000000"/>
+          <w:sz w:val="24"/>
+          <w:szCs w:val="24"/>
+          <w:lang w:val="en-US"/>
+        </w:rPr>
+      </w:pPr>
+      <w:r>
+        <w:rPr>
+          <w:rFonts w:ascii="Courier New" w:hAnsi="Courier New" w:cs="Courier New"/>
+          <w:color w:val="000000"/>
+          <w:sz w:val="24"/>
+          <w:szCs w:val="24"/>
+          <w:lang w:val="en-US"/>
+        </w:rPr>
+        <w:tab/>
+      </w:r>
+      <w:proofErr w:type="gramStart"/>
+      <w:r>
+        <w:rPr>
+          <w:rFonts w:ascii="Courier New" w:hAnsi="Courier New" w:cs="Courier New"/>
+          <w:color w:val="0000FF"/>
+          <w:sz w:val="24"/>
+          <w:szCs w:val="24"/>
+          <w:lang w:val="en-US"/>
+        </w:rPr>
+        <w:t>int</w:t>
+      </w:r>
+      <w:proofErr w:type="gramEnd"/>
+      <w:r>
+        <w:rPr>
+          <w:rFonts w:ascii="Courier New" w:hAnsi="Courier New" w:cs="Courier New"/>
+          <w:color w:val="000000"/>
+          <w:sz w:val="24"/>
+          <w:szCs w:val="24"/>
+          <w:lang w:val="en-US"/>
+        </w:rPr>
+        <w:t xml:space="preserve"> colCount; </w:t>
+      </w:r>
+      <w:r>
+        <w:rPr>
+          <w:rFonts w:ascii="Courier New" w:hAnsi="Courier New" w:cs="Courier New"/>
+          <w:color w:val="008000"/>
+          <w:sz w:val="24"/>
+          <w:szCs w:val="24"/>
+          <w:lang w:val="en-US"/>
+        </w:rPr>
+        <w:t>// Count of columns</w:t>
+      </w:r>
+    </w:p>
+    <w:p>
+      <w:pPr>
+        <w:autoSpaceDE w:val="0"/>
+        <w:autoSpaceDN w:val="0"/>
+        <w:adjustRightInd w:val="0"/>
+        <w:spacing w:after="0" w:line="240" w:lineRule="auto"/>
+        <w:rPr>
+          <w:rFonts w:ascii="Courier New" w:hAnsi="Courier New" w:cs="Courier New"/>
+          <w:color w:val="000000"/>
+          <w:sz w:val="24"/>
+          <w:szCs w:val="24"/>
+          <w:lang w:val="en-US"/>
+        </w:rPr>
+      </w:pPr>
+      <w:proofErr w:type="gramStart"/>
+      <w:r>
+        <w:rPr>
+          <w:rFonts w:ascii="Courier New" w:hAnsi="Courier New" w:cs="Courier New"/>
+          <w:color w:val="0000FF"/>
+          <w:sz w:val="24"/>
+          <w:szCs w:val="24"/>
+          <w:lang w:val="en-US"/>
+        </w:rPr>
+        <w:t>public</w:t>
+      </w:r>
+      <w:proofErr w:type="gramEnd"/>
+      <w:r>
+        <w:rPr>
+          <w:rFonts w:ascii="Courier New" w:hAnsi="Courier New" w:cs="Courier New"/>
+          <w:color w:val="000000"/>
+          <w:sz w:val="24"/>
+          <w:szCs w:val="24"/>
+          <w:lang w:val="en-US"/>
+        </w:rPr>
+        <w:t>:</w:t>
+      </w:r>
+    </w:p>
+    <w:p>
+      <w:pPr>
+        <w:autoSpaceDE w:val="0"/>
+        <w:autoSpaceDN w:val="0"/>
+        <w:adjustRightInd w:val="0"/>
+        <w:spacing w:after="0" w:line="240" w:lineRule="auto"/>
+        <w:rPr>
+          <w:rFonts w:ascii="Courier New" w:hAnsi="Courier New" w:cs="Courier New"/>
+          <w:color w:val="000000"/>
+          <w:sz w:val="24"/>
+          <w:szCs w:val="24"/>
+          <w:lang w:val="en-US"/>
+        </w:rPr>
+      </w:pPr>
+      <w:r>
+        <w:rPr>
+          <w:rFonts w:ascii="Courier New" w:hAnsi="Courier New" w:cs="Courier New"/>
+          <w:color w:val="000000"/>
+          <w:sz w:val="24"/>
+          <w:szCs w:val="24"/>
+          <w:lang w:val="en-US"/>
+        </w:rPr>
+        <w:tab/>
+      </w:r>
+      <w:proofErr w:type="gramStart"/>
+      <w:r>
+        <w:rPr>
+          <w:rFonts w:ascii="Courier New" w:hAnsi="Courier New" w:cs="Courier New"/>
+          <w:color w:val="000000"/>
+          <w:sz w:val="24"/>
+          <w:szCs w:val="24"/>
+          <w:lang w:val="en-US"/>
+        </w:rPr>
+        <w:t>MatrixInterface(</w:t>
+      </w:r>
+      <w:proofErr w:type="gramEnd"/>
+      <w:r>
+        <w:rPr>
+          <w:rFonts w:ascii="Courier New" w:hAnsi="Courier New" w:cs="Courier New"/>
+          <w:color w:val="000000"/>
+          <w:sz w:val="24"/>
+          <w:szCs w:val="24"/>
+          <w:lang w:val="en-US"/>
+        </w:rPr>
+        <w:t xml:space="preserve">); </w:t>
+      </w:r>
+      <w:r>
+        <w:rPr>
+          <w:rFonts w:ascii="Courier New" w:hAnsi="Courier New" w:cs="Courier New"/>
+          <w:color w:val="008000"/>
+          <w:sz w:val="24"/>
+          <w:szCs w:val="24"/>
+          <w:lang w:val="en-US"/>
+        </w:rPr>
+        <w:t>// Default constructor</w:t>
+      </w:r>
+    </w:p>
+    <w:p>
+      <w:pPr>
+        <w:autoSpaceDE w:val="0"/>
+        <w:autoSpaceDN w:val="0"/>
+        <w:adjustRightInd w:val="0"/>
+        <w:spacing w:after="0" w:line="240" w:lineRule="auto"/>
+        <w:rPr>
+          <w:rFonts w:ascii="Courier New" w:hAnsi="Courier New" w:cs="Courier New"/>
+          <w:color w:val="000000"/>
+          <w:sz w:val="24"/>
+          <w:szCs w:val="24"/>
+          <w:lang w:val="en-US"/>
+        </w:rPr>
+      </w:pPr>
+      <w:r>
+        <w:rPr>
+          <w:rFonts w:ascii="Courier New" w:hAnsi="Courier New" w:cs="Courier New"/>
+          <w:color w:val="000000"/>
+          <w:sz w:val="24"/>
+          <w:szCs w:val="24"/>
+          <w:lang w:val="en-US"/>
+        </w:rPr>
+        <w:tab/>
+      </w:r>
+      <w:proofErr w:type="gramStart"/>
+      <w:r>
+        <w:rPr>
+          <w:rFonts w:ascii="Courier New" w:hAnsi="Courier New" w:cs="Courier New"/>
+          <w:color w:val="000000"/>
+          <w:sz w:val="24"/>
+          <w:szCs w:val="24"/>
+          <w:lang w:val="en-US"/>
+        </w:rPr>
+        <w:t>MatrixInterface(</w:t>
+      </w:r>
+      <w:proofErr w:type="gramEnd"/>
+      <w:r>
+        <w:rPr>
+          <w:rFonts w:ascii="Courier New" w:hAnsi="Courier New" w:cs="Courier New"/>
+          <w:color w:val="0000FF"/>
+          <w:sz w:val="24"/>
+          <w:szCs w:val="24"/>
+          <w:lang w:val="en-US"/>
+        </w:rPr>
+        <w:t>int</w:t>
+      </w:r>
+      <w:r>
+        <w:rPr>
+          <w:rFonts w:ascii="Courier New" w:hAnsi="Courier New" w:cs="Courier New"/>
+          <w:color w:val="000000"/>
+          <w:sz w:val="24"/>
+          <w:szCs w:val="24"/>
+          <w:lang w:val="en-US"/>
+        </w:rPr>
+        <w:t xml:space="preserve"> </w:t>
+      </w:r>
+      <w:r>
+        <w:rPr>
+          <w:rFonts w:ascii="Courier New" w:hAnsi="Courier New" w:cs="Courier New"/>
+          <w:color w:val="808080"/>
+          <w:sz w:val="24"/>
+          <w:szCs w:val="24"/>
+          <w:lang w:val="en-US"/>
+        </w:rPr>
+        <w:t>colCount</w:t>
+      </w:r>
+      <w:r>
+        <w:rPr>
+          <w:rFonts w:ascii="Courier New" w:hAnsi="Courier New" w:cs="Courier New"/>
+          <w:color w:val="000000"/>
+          <w:sz w:val="24"/>
+          <w:szCs w:val="24"/>
+          <w:lang w:val="en-US"/>
         </w:rPr>
         <w:t xml:space="preserve">, </w:t>
       </w:r>
       <w:r>
         <w:rPr>
+          <w:rFonts w:ascii="Courier New" w:hAnsi="Courier New" w:cs="Courier New"/>
+          <w:color w:val="0000FF"/>
+          <w:sz w:val="24"/>
+          <w:szCs w:val="24"/>
+          <w:lang w:val="en-US"/>
+        </w:rPr>
+        <w:t>int</w:t>
+      </w:r>
+      <w:r>
+        <w:rPr>
+          <w:rFonts w:ascii="Courier New" w:hAnsi="Courier New" w:cs="Courier New"/>
+          <w:color w:val="000000"/>
+          <w:sz w:val="24"/>
+          <w:szCs w:val="24"/>
+          <w:lang w:val="en-US"/>
+        </w:rPr>
+        <w:t xml:space="preserve"> </w:t>
+      </w:r>
+      <w:r>
+        <w:rPr>
+          <w:rFonts w:ascii="Courier New" w:hAnsi="Courier New" w:cs="Courier New"/>
+          <w:color w:val="808080"/>
+          <w:sz w:val="24"/>
+          <w:szCs w:val="24"/>
+          <w:lang w:val="en-US"/>
+        </w:rPr>
+        <w:t>rowCount</w:t>
+      </w:r>
+      <w:r>
+        <w:rPr>
+          <w:rFonts w:ascii="Courier New" w:hAnsi="Courier New" w:cs="Courier New"/>
+          <w:color w:val="000000"/>
+          <w:sz w:val="24"/>
+          <w:szCs w:val="24"/>
+          <w:lang w:val="en-US"/>
+        </w:rPr>
+        <w:t xml:space="preserve">); </w:t>
+      </w:r>
+      <w:r>
+        <w:rPr>
+          <w:rFonts w:ascii="Courier New" w:hAnsi="Courier New" w:cs="Courier New"/>
+          <w:color w:val="008000"/>
+          <w:sz w:val="24"/>
+          <w:szCs w:val="24"/>
+          <w:lang w:val="en-US"/>
+        </w:rPr>
+        <w:t>// Constructor with params</w:t>
+      </w:r>
+    </w:p>
+    <w:p>
+      <w:pPr>
+        <w:autoSpaceDE w:val="0"/>
+        <w:autoSpaceDN w:val="0"/>
+        <w:adjustRightInd w:val="0"/>
+        <w:spacing w:after="0" w:line="240" w:lineRule="auto"/>
+        <w:rPr>
+          <w:rFonts w:ascii="Courier New" w:hAnsi="Courier New" w:cs="Courier New"/>
+          <w:color w:val="000000"/>
+          <w:sz w:val="24"/>
+          <w:szCs w:val="24"/>
+          <w:lang w:val="en-US"/>
+        </w:rPr>
+      </w:pPr>
+      <w:r>
+        <w:rPr>
+          <w:rFonts w:ascii="Courier New" w:hAnsi="Courier New" w:cs="Courier New"/>
+          <w:color w:val="000000"/>
+          <w:sz w:val="24"/>
+          <w:szCs w:val="24"/>
+          <w:lang w:val="en-US"/>
+        </w:rPr>
+        <w:tab/>
+      </w:r>
+      <w:proofErr w:type="gramStart"/>
+      <w:r>
+        <w:rPr>
+          <w:rFonts w:ascii="Courier New" w:hAnsi="Courier New" w:cs="Courier New"/>
+          <w:color w:val="000000"/>
+          <w:sz w:val="24"/>
+          <w:szCs w:val="24"/>
+          <w:lang w:val="en-US"/>
+        </w:rPr>
+        <w:t>MatrixInterface(</w:t>
+      </w:r>
+      <w:proofErr w:type="gramEnd"/>
+      <w:r>
+        <w:rPr>
+          <w:rFonts w:ascii="Courier New" w:hAnsi="Courier New" w:cs="Courier New"/>
+          <w:color w:val="0000FF"/>
+          <w:sz w:val="24"/>
+          <w:szCs w:val="24"/>
+          <w:lang w:val="en-US"/>
+        </w:rPr>
+        <w:t>const</w:t>
+      </w:r>
+      <w:r>
+        <w:rPr>
+          <w:rFonts w:ascii="Courier New" w:hAnsi="Courier New" w:cs="Courier New"/>
+          <w:color w:val="000000"/>
+          <w:sz w:val="24"/>
+          <w:szCs w:val="24"/>
+          <w:lang w:val="en-US"/>
+        </w:rPr>
+        <w:t xml:space="preserve"> </w:t>
+      </w:r>
+      <w:r>
+        <w:rPr>
+          <w:rFonts w:ascii="Courier New" w:hAnsi="Courier New" w:cs="Courier New"/>
+          <w:color w:val="2B91AF"/>
+          <w:sz w:val="24"/>
+          <w:szCs w:val="24"/>
+          <w:lang w:val="en-US"/>
+        </w:rPr>
+        <w:t>MatrixInterface</w:t>
+      </w:r>
+      <w:r>
+        <w:rPr>
+          <w:rFonts w:ascii="Courier New" w:hAnsi="Courier New" w:cs="Courier New"/>
+          <w:color w:val="000000"/>
+          <w:sz w:val="24"/>
+          <w:szCs w:val="24"/>
+          <w:lang w:val="en-US"/>
+        </w:rPr>
+        <w:t xml:space="preserve">&amp; </w:t>
+      </w:r>
+      <w:r>
+        <w:rPr>
+          <w:rFonts w:ascii="Courier New" w:hAnsi="Courier New" w:cs="Courier New"/>
+          <w:color w:val="808080"/>
+          <w:sz w:val="24"/>
+          <w:szCs w:val="24"/>
+          <w:lang w:val="en-US"/>
+        </w:rPr>
+        <w:t>m</w:t>
+      </w:r>
+      <w:r>
+        <w:rPr>
+          <w:rFonts w:ascii="Courier New" w:hAnsi="Courier New" w:cs="Courier New"/>
+          <w:color w:val="000000"/>
+          <w:sz w:val="24"/>
+          <w:szCs w:val="24"/>
+          <w:lang w:val="en-US"/>
+        </w:rPr>
+        <w:t xml:space="preserve">); </w:t>
+      </w:r>
+      <w:r>
+        <w:rPr>
+          <w:rFonts w:ascii="Courier New" w:hAnsi="Courier New" w:cs="Courier New"/>
+          <w:color w:val="008000"/>
+          <w:sz w:val="24"/>
+          <w:szCs w:val="24"/>
+          <w:lang w:val="en-US"/>
+        </w:rPr>
+        <w:t>// Copy constructor</w:t>
+      </w:r>
+    </w:p>
+    <w:p>
+      <w:pPr>
+        <w:autoSpaceDE w:val="0"/>
+        <w:autoSpaceDN w:val="0"/>
+        <w:adjustRightInd w:val="0"/>
+        <w:spacing w:after="0" w:line="240" w:lineRule="auto"/>
+        <w:rPr>
+          <w:rFonts w:ascii="Courier New" w:hAnsi="Courier New" w:cs="Courier New"/>
+          <w:color w:val="000000"/>
+          <w:sz w:val="24"/>
+          <w:szCs w:val="24"/>
+          <w:lang w:val="en-US"/>
+        </w:rPr>
+      </w:pPr>
+      <w:r>
+        <w:rPr>
+          <w:rFonts w:ascii="Courier New" w:hAnsi="Courier New" w:cs="Courier New"/>
+          <w:color w:val="000000"/>
+          <w:sz w:val="24"/>
+          <w:szCs w:val="24"/>
+          <w:lang w:val="en-US"/>
+        </w:rPr>
+        <w:tab/>
+        <w:t>~</w:t>
+      </w:r>
+      <w:proofErr w:type="gramStart"/>
+      <w:r>
+        <w:rPr>
+          <w:rFonts w:ascii="Courier New" w:hAnsi="Courier New" w:cs="Courier New"/>
+          <w:color w:val="000000"/>
+          <w:sz w:val="24"/>
+          <w:szCs w:val="24"/>
+          <w:lang w:val="en-US"/>
+        </w:rPr>
+        <w:t>MatrixInterface(</w:t>
+      </w:r>
+      <w:proofErr w:type="gramEnd"/>
+      <w:r>
+        <w:rPr>
+          <w:rFonts w:ascii="Courier New" w:hAnsi="Courier New" w:cs="Courier New"/>
+          <w:color w:val="000000"/>
+          <w:sz w:val="24"/>
+          <w:szCs w:val="24"/>
+          <w:lang w:val="en-US"/>
+        </w:rPr>
+        <w:t xml:space="preserve">); </w:t>
+      </w:r>
+      <w:r>
+        <w:rPr>
+          <w:rFonts w:ascii="Courier New" w:hAnsi="Courier New" w:cs="Courier New"/>
+          <w:color w:val="008000"/>
+          <w:sz w:val="24"/>
+          <w:szCs w:val="24"/>
+          <w:lang w:val="en-US"/>
+        </w:rPr>
+        <w:t>// Destructor</w:t>
+      </w:r>
+    </w:p>
+    <w:p>
+      <w:pPr>
+        <w:autoSpaceDE w:val="0"/>
+        <w:autoSpaceDN w:val="0"/>
+        <w:adjustRightInd w:val="0"/>
+        <w:spacing w:after="0" w:line="240" w:lineRule="auto"/>
+        <w:rPr>
+          <w:rFonts w:ascii="Courier New" w:hAnsi="Courier New" w:cs="Courier New"/>
+          <w:color w:val="000000"/>
+          <w:sz w:val="24"/>
+          <w:szCs w:val="24"/>
+          <w:lang w:val="en-US"/>
+        </w:rPr>
+      </w:pPr>
+      <w:r>
+        <w:rPr>
+          <w:rFonts w:ascii="Courier New" w:hAnsi="Courier New" w:cs="Courier New"/>
+          <w:color w:val="000000"/>
+          <w:sz w:val="24"/>
+          <w:szCs w:val="24"/>
+          <w:lang w:val="en-US"/>
+        </w:rPr>
+        <w:tab/>
+      </w:r>
+      <w:proofErr w:type="gramStart"/>
+      <w:r>
+        <w:rPr>
+          <w:rFonts w:ascii="Courier New" w:hAnsi="Courier New" w:cs="Courier New"/>
+          <w:color w:val="0000FF"/>
+          <w:sz w:val="24"/>
+          <w:szCs w:val="24"/>
+          <w:lang w:val="en-US"/>
+        </w:rPr>
+        <w:t>virtual</w:t>
+      </w:r>
+      <w:proofErr w:type="gramEnd"/>
+      <w:r>
+        <w:rPr>
+          <w:rFonts w:ascii="Courier New" w:hAnsi="Courier New" w:cs="Courier New"/>
+          <w:color w:val="000000"/>
+          <w:sz w:val="24"/>
+          <w:szCs w:val="24"/>
+          <w:lang w:val="en-US"/>
+        </w:rPr>
+        <w:t xml:space="preserve"> </w:t>
+      </w:r>
+      <w:r>
+        <w:rPr>
+          <w:rFonts w:ascii="Courier New" w:hAnsi="Courier New" w:cs="Courier New"/>
+          <w:color w:val="0000FF"/>
+          <w:sz w:val="24"/>
+          <w:szCs w:val="24"/>
+          <w:lang w:val="en-US"/>
+        </w:rPr>
+        <w:t>void</w:t>
+      </w:r>
+      <w:r>
+        <w:rPr>
+          <w:rFonts w:ascii="Courier New" w:hAnsi="Courier New" w:cs="Courier New"/>
+          <w:color w:val="000000"/>
+          <w:sz w:val="24"/>
+          <w:szCs w:val="24"/>
+          <w:lang w:val="en-US"/>
+        </w:rPr>
+        <w:t xml:space="preserve"> Print() = 0; </w:t>
+      </w:r>
+      <w:r>
+        <w:rPr>
+          <w:rFonts w:ascii="Courier New" w:hAnsi="Courier New" w:cs="Courier New"/>
+          <w:color w:val="008000"/>
+          <w:sz w:val="24"/>
+          <w:szCs w:val="24"/>
+          <w:lang w:val="en-US"/>
+        </w:rPr>
+        <w:t>// Purely virtual function for matrix print</w:t>
+      </w:r>
+    </w:p>
+    <w:p>
+      <w:pPr>
+        <w:autoSpaceDE w:val="0"/>
+        <w:autoSpaceDN w:val="0"/>
+        <w:adjustRightInd w:val="0"/>
+        <w:spacing w:after="0" w:line="240" w:lineRule="auto"/>
+        <w:rPr>
+          <w:rFonts w:ascii="Courier New" w:hAnsi="Courier New" w:cs="Courier New"/>
+          <w:color w:val="000000"/>
+          <w:sz w:val="24"/>
+          <w:szCs w:val="24"/>
+          <w:lang w:val="en-US"/>
+        </w:rPr>
+      </w:pPr>
+      <w:r>
+        <w:rPr>
+          <w:rFonts w:ascii="Courier New" w:hAnsi="Courier New" w:cs="Courier New"/>
+          <w:color w:val="000000"/>
+          <w:sz w:val="24"/>
+          <w:szCs w:val="24"/>
+          <w:lang w:val="en-US"/>
+        </w:rPr>
+        <w:tab/>
+      </w:r>
+      <w:proofErr w:type="gramStart"/>
+      <w:r>
+        <w:rPr>
+          <w:rFonts w:ascii="Courier New" w:hAnsi="Courier New" w:cs="Courier New"/>
+          <w:color w:val="0000FF"/>
+          <w:sz w:val="24"/>
+          <w:szCs w:val="24"/>
+          <w:lang w:val="en-US"/>
+        </w:rPr>
+        <w:t>virtual</w:t>
+      </w:r>
+      <w:proofErr w:type="gramEnd"/>
+      <w:r>
+        <w:rPr>
+          <w:rFonts w:ascii="Courier New" w:hAnsi="Courier New" w:cs="Courier New"/>
+          <w:color w:val="000000"/>
+          <w:sz w:val="24"/>
+          <w:szCs w:val="24"/>
+          <w:lang w:val="en-US"/>
+        </w:rPr>
+        <w:t xml:space="preserve"> </w:t>
+      </w:r>
+      <w:r>
+        <w:rPr>
+          <w:rFonts w:ascii="Courier New" w:hAnsi="Courier New" w:cs="Courier New"/>
+          <w:color w:val="0000FF"/>
+          <w:sz w:val="24"/>
+          <w:szCs w:val="24"/>
+          <w:lang w:val="en-US"/>
+        </w:rPr>
+        <w:t>void</w:t>
+      </w:r>
+      <w:r>
+        <w:rPr>
+          <w:rFonts w:ascii="Courier New" w:hAnsi="Courier New" w:cs="Courier New"/>
+          <w:color w:val="000000"/>
+          <w:sz w:val="24"/>
+          <w:szCs w:val="24"/>
+          <w:lang w:val="en-US"/>
+        </w:rPr>
+        <w:t xml:space="preserve"> ChangeCol(</w:t>
+      </w:r>
+      <w:r>
+        <w:rPr>
+          <w:rFonts w:ascii="Courier New" w:hAnsi="Courier New" w:cs="Courier New"/>
+          <w:color w:val="0000FF"/>
+          <w:sz w:val="24"/>
+          <w:szCs w:val="24"/>
+          <w:lang w:val="en-US"/>
+        </w:rPr>
+        <w:t>int</w:t>
+      </w:r>
+      <w:r>
+        <w:rPr>
+          <w:rFonts w:ascii="Courier New" w:hAnsi="Courier New" w:cs="Courier New"/>
+          <w:color w:val="000000"/>
+          <w:sz w:val="24"/>
+          <w:szCs w:val="24"/>
+          <w:lang w:val="en-US"/>
+        </w:rPr>
+        <w:t xml:space="preserve"> </w:t>
+      </w:r>
+      <w:r>
+        <w:rPr>
+          <w:rFonts w:ascii="Courier New" w:hAnsi="Courier New" w:cs="Courier New"/>
+          <w:color w:val="808080"/>
+          <w:sz w:val="24"/>
+          <w:szCs w:val="24"/>
+          <w:lang w:val="en-US"/>
+        </w:rPr>
+        <w:t>count</w:t>
+      </w:r>
+      <w:r>
+        <w:rPr>
+          <w:rFonts w:ascii="Courier New" w:hAnsi="Courier New" w:cs="Courier New"/>
+          <w:color w:val="000000"/>
+          <w:sz w:val="24"/>
+          <w:szCs w:val="24"/>
+          <w:lang w:val="en-US"/>
+        </w:rPr>
+        <w:t xml:space="preserve">) = 0; </w:t>
+      </w:r>
+      <w:r>
+        <w:rPr>
+          <w:rFonts w:ascii="Courier New" w:hAnsi="Courier New" w:cs="Courier New"/>
+          <w:color w:val="008000"/>
+          <w:sz w:val="24"/>
+          <w:szCs w:val="24"/>
+          <w:lang w:val="en-US"/>
+        </w:rPr>
+        <w:t>// Purely virtual function for changing column count</w:t>
+      </w:r>
+    </w:p>
+    <w:p>
+      <w:pPr>
+        <w:autoSpaceDE w:val="0"/>
+        <w:autoSpaceDN w:val="0"/>
+        <w:adjustRightInd w:val="0"/>
+        <w:spacing w:after="0" w:line="240" w:lineRule="auto"/>
+        <w:rPr>
+          <w:rFonts w:ascii="Courier New" w:hAnsi="Courier New" w:cs="Courier New"/>
+          <w:color w:val="000000"/>
+          <w:sz w:val="24"/>
+          <w:szCs w:val="24"/>
+          <w:lang w:val="en-US"/>
+        </w:rPr>
+      </w:pPr>
+      <w:r>
+        <w:rPr>
+          <w:rFonts w:ascii="Courier New" w:hAnsi="Courier New" w:cs="Courier New"/>
+          <w:color w:val="000000"/>
+          <w:sz w:val="24"/>
+          <w:szCs w:val="24"/>
+          <w:lang w:val="en-US"/>
+        </w:rPr>
+        <w:tab/>
+      </w:r>
+      <w:proofErr w:type="gramStart"/>
+      <w:r>
+        <w:rPr>
+          <w:rFonts w:ascii="Courier New" w:hAnsi="Courier New" w:cs="Courier New"/>
+          <w:color w:val="0000FF"/>
+          <w:sz w:val="24"/>
+          <w:szCs w:val="24"/>
+          <w:lang w:val="en-US"/>
+        </w:rPr>
+        <w:t>virtual</w:t>
+      </w:r>
+      <w:proofErr w:type="gramEnd"/>
+      <w:r>
+        <w:rPr>
+          <w:rFonts w:ascii="Courier New" w:hAnsi="Courier New" w:cs="Courier New"/>
+          <w:color w:val="000000"/>
+          <w:sz w:val="24"/>
+          <w:szCs w:val="24"/>
+          <w:lang w:val="en-US"/>
+        </w:rPr>
+        <w:t xml:space="preserve"> </w:t>
+      </w:r>
+      <w:r>
+        <w:rPr>
+          <w:rFonts w:ascii="Courier New" w:hAnsi="Courier New" w:cs="Courier New"/>
+          <w:color w:val="0000FF"/>
+          <w:sz w:val="24"/>
+          <w:szCs w:val="24"/>
+          <w:lang w:val="en-US"/>
+        </w:rPr>
+        <w:t>void</w:t>
+      </w:r>
+      <w:r>
+        <w:rPr>
+          <w:rFonts w:ascii="Courier New" w:hAnsi="Courier New" w:cs="Courier New"/>
+          <w:color w:val="000000"/>
+          <w:sz w:val="24"/>
+          <w:szCs w:val="24"/>
+          <w:lang w:val="en-US"/>
+        </w:rPr>
+        <w:t xml:space="preserve"> ChangeRow(</w:t>
+      </w:r>
+      <w:r>
+        <w:rPr>
+          <w:rFonts w:ascii="Courier New" w:hAnsi="Courier New" w:cs="Courier New"/>
+          <w:color w:val="0000FF"/>
+          <w:sz w:val="24"/>
+          <w:szCs w:val="24"/>
+          <w:lang w:val="en-US"/>
+        </w:rPr>
+        <w:t>int</w:t>
+      </w:r>
+      <w:r>
+        <w:rPr>
+          <w:rFonts w:ascii="Courier New" w:hAnsi="Courier New" w:cs="Courier New"/>
+          <w:color w:val="000000"/>
+          <w:sz w:val="24"/>
+          <w:szCs w:val="24"/>
+          <w:lang w:val="en-US"/>
+        </w:rPr>
+        <w:t xml:space="preserve"> </w:t>
+      </w:r>
+      <w:r>
+        <w:rPr>
+          <w:rFonts w:ascii="Courier New" w:hAnsi="Courier New" w:cs="Courier New"/>
+          <w:color w:val="808080"/>
+          <w:sz w:val="24"/>
+          <w:szCs w:val="24"/>
+          <w:lang w:val="en-US"/>
+        </w:rPr>
+        <w:t>count</w:t>
+      </w:r>
+      <w:r>
+        <w:rPr>
+          <w:rFonts w:ascii="Courier New" w:hAnsi="Courier New" w:cs="Courier New"/>
+          <w:color w:val="000000"/>
+          <w:sz w:val="24"/>
+          <w:szCs w:val="24"/>
+          <w:lang w:val="en-US"/>
+        </w:rPr>
+        <w:t xml:space="preserve">) = 0; </w:t>
+      </w:r>
+      <w:r>
+        <w:rPr>
+          <w:rFonts w:ascii="Courier New" w:hAnsi="Courier New" w:cs="Courier New"/>
+          <w:color w:val="008000"/>
+          <w:sz w:val="24"/>
+          <w:szCs w:val="24"/>
+          <w:lang w:val="en-US"/>
+        </w:rPr>
+        <w:t>// Purely virtual function for changing row count</w:t>
+      </w:r>
+    </w:p>
+    <w:p>
+      <w:pPr>
+        <w:autoSpaceDE w:val="0"/>
+        <w:autoSpaceDN w:val="0"/>
+        <w:adjustRightInd w:val="0"/>
+        <w:spacing w:after="0" w:line="240" w:lineRule="auto"/>
+        <w:rPr>
+          <w:rFonts w:ascii="Courier New" w:hAnsi="Courier New" w:cs="Courier New"/>
+          <w:color w:val="000000"/>
+          <w:sz w:val="24"/>
+          <w:szCs w:val="24"/>
+          <w:lang w:val="en-US"/>
+        </w:rPr>
+      </w:pPr>
+      <w:r>
+        <w:rPr>
+          <w:rFonts w:ascii="Courier New" w:hAnsi="Courier New" w:cs="Courier New"/>
+          <w:color w:val="000000"/>
+          <w:sz w:val="24"/>
+          <w:szCs w:val="24"/>
+          <w:lang w:val="en-US"/>
+        </w:rPr>
+        <w:tab/>
+      </w:r>
+      <w:proofErr w:type="gramStart"/>
+      <w:r>
+        <w:rPr>
+          <w:rFonts w:ascii="Courier New" w:hAnsi="Courier New" w:cs="Courier New"/>
+          <w:color w:val="0000FF"/>
+          <w:sz w:val="24"/>
+          <w:szCs w:val="24"/>
+          <w:lang w:val="en-US"/>
+        </w:rPr>
+        <w:t>virtual</w:t>
+      </w:r>
+      <w:proofErr w:type="gramEnd"/>
+      <w:r>
+        <w:rPr>
+          <w:rFonts w:ascii="Courier New" w:hAnsi="Courier New" w:cs="Courier New"/>
+          <w:color w:val="000000"/>
+          <w:sz w:val="24"/>
+          <w:szCs w:val="24"/>
+          <w:lang w:val="en-US"/>
+        </w:rPr>
+        <w:t xml:space="preserve"> </w:t>
+      </w:r>
+      <w:r>
+        <w:rPr>
+          <w:rFonts w:ascii="Courier New" w:hAnsi="Courier New" w:cs="Courier New"/>
+          <w:color w:val="0000FF"/>
+          <w:sz w:val="24"/>
+          <w:szCs w:val="24"/>
+          <w:lang w:val="en-US"/>
+        </w:rPr>
+        <w:t>void</w:t>
+      </w:r>
+      <w:r>
+        <w:rPr>
+          <w:rFonts w:ascii="Courier New" w:hAnsi="Courier New" w:cs="Courier New"/>
+          <w:color w:val="000000"/>
+          <w:sz w:val="24"/>
+          <w:szCs w:val="24"/>
+          <w:lang w:val="en-US"/>
+        </w:rPr>
+        <w:t xml:space="preserve"> PrintSubMatr(</w:t>
+      </w:r>
+      <w:r>
+        <w:rPr>
+          <w:rFonts w:ascii="Courier New" w:hAnsi="Courier New" w:cs="Courier New"/>
+          <w:color w:val="0000FF"/>
+          <w:sz w:val="24"/>
+          <w:szCs w:val="24"/>
+          <w:lang w:val="en-US"/>
+        </w:rPr>
+        <w:t>int</w:t>
+      </w:r>
+      <w:r>
+        <w:rPr>
+          <w:rFonts w:ascii="Courier New" w:hAnsi="Courier New" w:cs="Courier New"/>
+          <w:color w:val="000000"/>
+          <w:sz w:val="24"/>
+          <w:szCs w:val="24"/>
+          <w:lang w:val="en-US"/>
+        </w:rPr>
+        <w:t xml:space="preserve"> </w:t>
+      </w:r>
+      <w:r>
+        <w:rPr>
+          <w:rFonts w:ascii="Courier New" w:hAnsi="Courier New" w:cs="Courier New"/>
+          <w:color w:val="808080"/>
+          <w:sz w:val="24"/>
+          <w:szCs w:val="24"/>
+          <w:lang w:val="en-US"/>
+        </w:rPr>
+        <w:t>c</w:t>
+      </w:r>
+      <w:r>
+        <w:rPr>
+          <w:rFonts w:ascii="Courier New" w:hAnsi="Courier New" w:cs="Courier New"/>
+          <w:color w:val="000000"/>
+          <w:sz w:val="24"/>
+          <w:szCs w:val="24"/>
+          <w:lang w:val="en-US"/>
+        </w:rPr>
+        <w:t xml:space="preserve">, </w:t>
+      </w:r>
+      <w:r>
+        <w:rPr>
+          <w:rFonts w:ascii="Courier New" w:hAnsi="Courier New" w:cs="Courier New"/>
+          <w:color w:val="0000FF"/>
+          <w:sz w:val="24"/>
+          <w:szCs w:val="24"/>
+          <w:lang w:val="en-US"/>
+        </w:rPr>
+        <w:t>int</w:t>
+      </w:r>
+      <w:r>
+        <w:rPr>
+          <w:rFonts w:ascii="Courier New" w:hAnsi="Courier New" w:cs="Courier New"/>
+          <w:color w:val="000000"/>
+          <w:sz w:val="24"/>
+          <w:szCs w:val="24"/>
+          <w:lang w:val="en-US"/>
+        </w:rPr>
+        <w:t xml:space="preserve"> </w:t>
+      </w:r>
+      <w:r>
+        <w:rPr>
+          <w:rFonts w:ascii="Courier New" w:hAnsi="Courier New" w:cs="Courier New"/>
+          <w:color w:val="808080"/>
+          <w:sz w:val="24"/>
+          <w:szCs w:val="24"/>
+          <w:lang w:val="en-US"/>
+        </w:rPr>
+        <w:t>r</w:t>
+      </w:r>
+      <w:r>
+        <w:rPr>
+          <w:rFonts w:ascii="Courier New" w:hAnsi="Courier New" w:cs="Courier New"/>
+          <w:color w:val="000000"/>
+          <w:sz w:val="24"/>
+          <w:szCs w:val="24"/>
+          <w:lang w:val="en-US"/>
+        </w:rPr>
+        <w:t xml:space="preserve">) = 0; </w:t>
+      </w:r>
+      <w:r>
+        <w:rPr>
+          <w:rFonts w:ascii="Courier New" w:hAnsi="Courier New" w:cs="Courier New"/>
+          <w:color w:val="008000"/>
+          <w:sz w:val="24"/>
+          <w:szCs w:val="24"/>
+          <w:lang w:val="en-US"/>
+        </w:rPr>
+        <w:t>// Purely virtual function for printing fixed matrix</w:t>
+      </w:r>
+    </w:p>
+    <w:p>
+      <w:pPr>
+        <w:autoSpaceDE w:val="0"/>
+        <w:autoSpaceDN w:val="0"/>
+        <w:adjustRightInd w:val="0"/>
+        <w:spacing w:after="0" w:line="240" w:lineRule="auto"/>
+        <w:rPr>
+          <w:rFonts w:ascii="Courier New" w:hAnsi="Courier New" w:cs="Courier New"/>
+          <w:color w:val="000000"/>
+          <w:sz w:val="24"/>
+          <w:szCs w:val="24"/>
+          <w:lang w:val="en-US"/>
+        </w:rPr>
+      </w:pPr>
+      <w:r>
+        <w:rPr>
+          <w:rFonts w:ascii="Courier New" w:hAnsi="Courier New" w:cs="Courier New"/>
+          <w:color w:val="000000"/>
+          <w:sz w:val="24"/>
+          <w:szCs w:val="24"/>
+          <w:lang w:val="en-US"/>
+        </w:rPr>
+        <w:tab/>
+      </w:r>
+      <w:proofErr w:type="gramStart"/>
+      <w:r>
+        <w:rPr>
+          <w:rFonts w:ascii="Courier New" w:hAnsi="Courier New" w:cs="Courier New"/>
+          <w:color w:val="0000FF"/>
+          <w:sz w:val="24"/>
+          <w:szCs w:val="24"/>
+          <w:lang w:val="en-US"/>
+        </w:rPr>
+        <w:t>virtual</w:t>
+      </w:r>
+      <w:proofErr w:type="gramEnd"/>
+      <w:r>
+        <w:rPr>
+          <w:rFonts w:ascii="Courier New" w:hAnsi="Courier New" w:cs="Courier New"/>
+          <w:color w:val="000000"/>
+          <w:sz w:val="24"/>
+          <w:szCs w:val="24"/>
+          <w:lang w:val="en-US"/>
+        </w:rPr>
+        <w:t xml:space="preserve"> </w:t>
+      </w:r>
+      <w:r>
+        <w:rPr>
+          <w:rFonts w:ascii="Courier New" w:hAnsi="Courier New" w:cs="Courier New"/>
+          <w:color w:val="0000FF"/>
+          <w:sz w:val="24"/>
+          <w:szCs w:val="24"/>
+          <w:lang w:val="en-US"/>
+        </w:rPr>
+        <w:t>void</w:t>
+      </w:r>
+      <w:r>
+        <w:rPr>
+          <w:rFonts w:ascii="Courier New" w:hAnsi="Courier New" w:cs="Courier New"/>
+          <w:color w:val="000000"/>
+          <w:sz w:val="24"/>
+          <w:szCs w:val="24"/>
+          <w:lang w:val="en-US"/>
+        </w:rPr>
+        <w:t xml:space="preserve"> SetRandom() = 0; </w:t>
+      </w:r>
+      <w:r>
+        <w:rPr>
+          <w:rFonts w:ascii="Courier New" w:hAnsi="Courier New" w:cs="Courier New"/>
+          <w:color w:val="008000"/>
+          <w:sz w:val="24"/>
+          <w:szCs w:val="24"/>
+          <w:lang w:val="en-US"/>
+        </w:rPr>
+        <w:t>// Purely virtual function for random filling a matrix</w:t>
+      </w:r>
+    </w:p>
+    <w:p>
+      <w:pPr>
+        <w:rPr>
+          <w:rFonts w:ascii="Courier New" w:hAnsi="Courier New" w:cs="Courier New"/>
+        </w:rPr>
+      </w:pPr>
+      <w:r>
+        <w:rPr>
+          <w:rFonts w:ascii="Courier New" w:hAnsi="Courier New" w:cs="Courier New"/>
+          <w:color w:val="000000"/>
+          <w:sz w:val="24"/>
+          <w:szCs w:val="24"/>
+        </w:rPr>
+        <w:t>};</w:t>
+      </w:r>
+      <w:bookmarkEnd w:id="0"/>
+    </w:p>
+    <w:p>
+      <w:pPr>
+        <w:spacing w:after="120" w:line="240" w:lineRule="auto"/>
+        <w:rPr>
           <w:rFonts w:ascii="Times New Roman" w:hAnsi="Times New Roman" w:cs="Times New Roman"/>
           <w:b/>
-          <w:noProof/>
-          <w:sz w:val="28"/>
-          <w:szCs w:val="28"/>
-          <w:lang w:eastAsia="ru-RU"/>
-        </w:rPr>
-        <w:t xml:space="preserve">добавление директории </w:t>
-      </w:r>
-      <w:r>
-        <w:rPr>
-          <w:rFonts w:ascii="Times New Roman" w:hAnsi="Times New Roman" w:cs="Times New Roman"/>
-          <w:b/>
-          <w:noProof/>
-          <w:sz w:val="28"/>
-          <w:szCs w:val="28"/>
-          <w:lang w:eastAsia="ru-RU"/>
-        </w:rPr>
-        <w:t>.</w:t>
-      </w:r>
-      <w:r>
-        <w:rPr>
-          <w:rFonts w:ascii="Times New Roman" w:hAnsi="Times New Roman" w:cs="Times New Roman"/>
-          <w:b/>
-          <w:noProof/>
-          <w:sz w:val="28"/>
-          <w:szCs w:val="28"/>
-          <w:lang w:val="en-US" w:eastAsia="ru-RU"/>
-        </w:rPr>
-        <w:t>vs</w:t>
-      </w:r>
-      <w:r>
-        <w:rPr>
-          <w:rFonts w:ascii="Times New Roman" w:hAnsi="Times New Roman" w:cs="Times New Roman"/>
-          <w:b/>
-          <w:noProof/>
-          <w:sz w:val="28"/>
-          <w:szCs w:val="28"/>
-          <w:lang w:eastAsia="ru-RU"/>
-        </w:rPr>
-        <w:t xml:space="preserve">/ </w:t>
-      </w:r>
-      <w:r>
-        <w:rPr>
-          <w:rFonts w:ascii="Times New Roman" w:hAnsi="Times New Roman" w:cs="Times New Roman"/>
-          <w:b/>
-          <w:noProof/>
-          <w:sz w:val="28"/>
-          <w:szCs w:val="28"/>
-          <w:lang w:eastAsia="ru-RU"/>
-        </w:rPr>
-        <w:t xml:space="preserve">в </w:t>
-      </w:r>
-      <w:r>
-        <w:rPr>
-          <w:rFonts w:ascii="Times New Roman" w:hAnsi="Times New Roman" w:cs="Times New Roman"/>
-          <w:b/>
-          <w:noProof/>
-          <w:sz w:val="28"/>
-          <w:szCs w:val="28"/>
-          <w:lang w:eastAsia="ru-RU"/>
-        </w:rPr>
-        <w:t>.</w:t>
-      </w:r>
-      <w:r>
-        <w:rPr>
-          <w:rFonts w:ascii="Times New Roman" w:hAnsi="Times New Roman" w:cs="Times New Roman"/>
-          <w:b/>
-          <w:noProof/>
-          <w:sz w:val="28"/>
-          <w:szCs w:val="28"/>
-          <w:lang w:val="en-US" w:eastAsia="ru-RU"/>
-        </w:rPr>
-        <w:t>gitignore</w:t>
-      </w:r>
-    </w:p>
-    <w:p>
-      <w:pPr>
-        <w:pStyle w:val="a3"/>
-        <w:tabs>
-          <w:tab w:val="left" w:pos="993"/>
-        </w:tabs>
-        <w:spacing w:before="120" w:after="0" w:line="240" w:lineRule="auto"/>
-        <w:ind w:left="709"/>
-        <w:rPr>
-          <w:rFonts w:ascii="Times New Roman" w:hAnsi="Times New Roman" w:cs="Times New Roman"/>
-          <w:noProof/>
-          <w:sz w:val="28"/>
-          <w:szCs w:val="28"/>
-          <w:lang w:val="en-US" w:eastAsia="ru-RU"/>
-        </w:rPr>
-      </w:pPr>
-      <w:r>
-        <w:rPr>
-          <w:rFonts w:ascii="Times New Roman" w:hAnsi="Times New Roman" w:cs="Times New Roman"/>
-          <w:noProof/>
-          <w:sz w:val="28"/>
-          <w:szCs w:val="28"/>
-          <w:lang w:val="en-US" w:eastAsia="ru-RU"/>
-        </w:rPr>
-        <w:t>git init</w:t>
-      </w:r>
-    </w:p>
-    <w:p>
-      <w:pPr>
-        <w:pStyle w:val="a3"/>
-        <w:tabs>
-          <w:tab w:val="left" w:pos="993"/>
-        </w:tabs>
-        <w:spacing w:before="120" w:after="0" w:line="240" w:lineRule="auto"/>
-        <w:ind w:left="709"/>
-        <w:rPr>
-          <w:rFonts w:ascii="Times New Roman" w:hAnsi="Times New Roman" w:cs="Times New Roman"/>
-          <w:noProof/>
-          <w:sz w:val="28"/>
-          <w:szCs w:val="28"/>
-          <w:lang w:val="en-US" w:eastAsia="ru-RU"/>
-        </w:rPr>
-      </w:pPr>
-      <w:r>
-        <w:rPr>
-          <w:rFonts w:ascii="Times New Roman" w:hAnsi="Times New Roman" w:cs="Times New Roman"/>
-          <w:noProof/>
-          <w:sz w:val="28"/>
-          <w:szCs w:val="28"/>
-          <w:lang w:val="en-US" w:eastAsia="ru-RU"/>
-        </w:rPr>
-        <w:t>git add .</w:t>
-      </w:r>
-    </w:p>
-    <w:p>
-      <w:pPr>
-        <w:pStyle w:val="a3"/>
-        <w:tabs>
-          <w:tab w:val="left" w:pos="993"/>
-        </w:tabs>
-        <w:spacing w:before="120" w:after="0" w:line="240" w:lineRule="auto"/>
-        <w:ind w:left="709"/>
-        <w:rPr>
-          <w:rFonts w:ascii="Times New Roman" w:hAnsi="Times New Roman" w:cs="Times New Roman"/>
-          <w:sz w:val="28"/>
-          <w:szCs w:val="28"/>
-          <w:lang w:val="en-US"/>
-        </w:rPr>
-      </w:pPr>
-      <w:r>
-        <w:rPr>
-          <w:rFonts w:ascii="Times New Roman" w:hAnsi="Times New Roman" w:cs="Times New Roman"/>
-          <w:noProof/>
-          <w:sz w:val="28"/>
-          <w:szCs w:val="28"/>
-          <w:lang w:val="en-US" w:eastAsia="ru-RU"/>
-        </w:rPr>
-        <w:t>git commit –am “</w:t>
-      </w:r>
-      <w:r>
-        <w:rPr>
-          <w:rFonts w:ascii="Lucida Console" w:hAnsi="Lucida Console" w:cs="Lucida Console"/>
-          <w:sz w:val="18"/>
-          <w:szCs w:val="18"/>
-          <w:lang w:val="en-US"/>
-        </w:rPr>
-        <w:t>Empty project, added docx file</w:t>
-      </w:r>
-      <w:r>
-        <w:rPr>
-          <w:rFonts w:ascii="Times New Roman" w:hAnsi="Times New Roman" w:cs="Times New Roman"/>
-          <w:noProof/>
-          <w:sz w:val="28"/>
-          <w:szCs w:val="28"/>
-          <w:lang w:val="en-US" w:eastAsia="ru-RU"/>
-        </w:rPr>
-        <w:t>”</w:t>
-      </w:r>
-    </w:p>
-    <w:p>
-      <w:pPr>
-        <w:pStyle w:val="a3"/>
-        <w:numPr>
-          <w:ilvl w:val="0"/>
-          <w:numId w:val="1"/>
-        </w:numPr>
-        <w:spacing w:before="120" w:after="0" w:line="240" w:lineRule="auto"/>
-        <w:rPr>
-          <w:rFonts w:ascii="Times New Roman" w:hAnsi="Times New Roman" w:cs="Times New Roman"/>
-          <w:noProof/>
-          <w:sz w:val="28"/>
-          <w:szCs w:val="28"/>
-          <w:lang w:eastAsia="ru-RU"/>
-        </w:rPr>
-      </w:pPr>
-      <w:r>
-        <w:rPr>
-          <w:rFonts w:ascii="Times New Roman" w:hAnsi="Times New Roman" w:cs="Times New Roman"/>
-          <w:b/>
-          <w:noProof/>
-          <w:sz w:val="28"/>
-          <w:szCs w:val="28"/>
-          <w:lang w:eastAsia="ru-RU"/>
-        </w:rPr>
-        <w:t xml:space="preserve">Создание интерфейса класса и его </w:t>
-      </w:r>
-      <w:r>
-        <w:rPr>
-          <w:rFonts w:ascii="Times New Roman" w:hAnsi="Times New Roman" w:cs="Times New Roman"/>
-          <w:b/>
-          <w:noProof/>
-          <w:sz w:val="28"/>
-          <w:szCs w:val="28"/>
-          <w:lang w:val="en-US" w:eastAsia="ru-RU"/>
-        </w:rPr>
-        <w:t>commit</w:t>
-      </w:r>
-    </w:p>
-    <w:p>
-      <w:pPr>
-        <w:spacing w:before="120" w:after="120" w:line="240" w:lineRule="auto"/>
-        <w:ind w:left="709"/>
-        <w:jc w:val="center"/>
-        <w:rPr>
-          <w:rFonts w:ascii="Times New Roman" w:hAnsi="Times New Roman" w:cs="Times New Roman"/>
-          <w:noProof/>
-          <w:sz w:val="28"/>
-          <w:szCs w:val="28"/>
-          <w:lang w:val="en-US" w:eastAsia="ru-RU"/>
-        </w:rPr>
-      </w:pPr>
-      <w:r>
-        <w:rPr>
-          <w:noProof/>
-          <w:lang w:eastAsia="ru-RU"/>
-        </w:rPr>
-        <w:drawing>
-          <wp:inline distT="0" distB="0" distL="0" distR="0" wp14:anchorId="47EBC26B" wp14:editId="1E686AAB">
-            <wp:extent cx="3419475" cy="1504950"/>
-            <wp:effectExtent l="0" t="0" r="9525" b="0"/>
-            <wp:docPr id="1" name="Рисунок 1"/>
-            <wp:cNvGraphicFramePr>
-              <a:graphicFrameLocks xmlns:a="http://schemas.openxmlformats.org/drawingml/2006/main" noChangeAspect="1"/>
-            </wp:cNvGraphicFramePr>
-            <a:graphic xmlns:a="http://schemas.openxmlformats.org/drawingml/2006/main">
-              <a:graphicData uri="http://schemas.openxmlformats.org/drawingml/2006/picture">
-                <pic:pic xmlns:pic="http://schemas.openxmlformats.org/drawingml/2006/picture">
-                  <pic:nvPicPr>
-                    <pic:cNvPr id="1" name=""/>
-                    <pic:cNvPicPr/>
-                  </pic:nvPicPr>
-                  <pic:blipFill rotWithShape="1">
-                    <a:blip r:embed="rId7"/>
-                    <a:srcRect l="7696" t="10266" r="34741" b="44677"/>
-                    <a:stretch/>
-                  </pic:blipFill>
-                  <pic:spPr bwMode="auto">
-                    <a:xfrm>
-                      <a:off x="0" y="0"/>
-                      <a:ext cx="3419475" cy="1504950"/>
-                    </a:xfrm>
-                    <a:prstGeom prst="rect">
-                      <a:avLst/>
-                    </a:prstGeom>
-                    <a:ln>
-                      <a:noFill/>
-                    </a:ln>
-                    <a:extLst>
-                      <a:ext uri="{53640926-AAD7-44D8-BBD7-CCE9431645EC}">
-                        <a14:shadowObscured xmlns:a14="http://schemas.microsoft.com/office/drawing/2010/main"/>
-                      </a:ext>
-                    </a:extLst>
-                  </pic:spPr>
-                </pic:pic>
-              </a:graphicData>
-            </a:graphic>
-          </wp:inline>
-        </w:drawing>
-      </w:r>
-    </w:p>
-    <w:p>
-      <w:pPr>
-        <w:spacing w:after="120" w:line="240" w:lineRule="auto"/>
-        <w:ind w:left="709"/>
-        <w:jc w:val="center"/>
-        <w:rPr>
-          <w:rFonts w:ascii="Times New Roman" w:hAnsi="Times New Roman" w:cs="Times New Roman"/>
-          <w:noProof/>
-          <w:sz w:val="28"/>
-          <w:szCs w:val="28"/>
-          <w:lang w:eastAsia="ru-RU"/>
-        </w:rPr>
-      </w:pPr>
-      <w:r>
-        <w:rPr>
-          <w:rFonts w:ascii="Times New Roman" w:hAnsi="Times New Roman" w:cs="Times New Roman"/>
-          <w:noProof/>
-          <w:sz w:val="28"/>
-          <w:szCs w:val="28"/>
-          <w:lang w:eastAsia="ru-RU"/>
-        </w:rPr>
-        <w:t>Рисунок 1.1 – создание интерфейса класса</w:t>
-      </w:r>
-    </w:p>
-    <w:p>
-      <w:pPr>
-        <w:spacing w:after="120" w:line="240" w:lineRule="auto"/>
-        <w:ind w:left="709"/>
-        <w:jc w:val="center"/>
-        <w:rPr>
-          <w:rFonts w:ascii="Times New Roman" w:hAnsi="Times New Roman" w:cs="Times New Roman"/>
-          <w:noProof/>
-          <w:sz w:val="28"/>
-          <w:szCs w:val="28"/>
-          <w:lang w:eastAsia="ru-RU"/>
-        </w:rPr>
-      </w:pPr>
-      <w:r>
-        <w:rPr>
-          <w:noProof/>
-          <w:lang w:eastAsia="ru-RU"/>
-        </w:rPr>
-        <w:lastRenderedPageBreak/>
-        <w:drawing>
-          <wp:inline distT="0" distB="0" distL="0" distR="0" wp14:anchorId="6AB43D73" wp14:editId="5FFF4C6D">
-            <wp:extent cx="4586684" cy="1209675"/>
-            <wp:effectExtent l="0" t="0" r="4445" b="0"/>
-            <wp:docPr id="12" name="Рисунок 12"/>
-            <wp:cNvGraphicFramePr>
-              <a:graphicFrameLocks xmlns:a="http://schemas.openxmlformats.org/drawingml/2006/main" noChangeAspect="1"/>
-            </wp:cNvGraphicFramePr>
-            <a:graphic xmlns:a="http://schemas.openxmlformats.org/drawingml/2006/main">
-              <a:graphicData uri="http://schemas.openxmlformats.org/drawingml/2006/picture">
-                <pic:pic xmlns:pic="http://schemas.openxmlformats.org/drawingml/2006/picture">
-                  <pic:nvPicPr>
-                    <pic:cNvPr id="1" name=""/>
-                    <pic:cNvPicPr/>
-                  </pic:nvPicPr>
-                  <pic:blipFill rotWithShape="1">
-                    <a:blip r:embed="rId8"/>
-                    <a:srcRect l="-1443" t="37357" r="57670" b="42111"/>
-                    <a:stretch/>
-                  </pic:blipFill>
-                  <pic:spPr bwMode="auto">
-                    <a:xfrm>
-                      <a:off x="0" y="0"/>
-                      <a:ext cx="4590712" cy="1210737"/>
-                    </a:xfrm>
-                    <a:prstGeom prst="rect">
-                      <a:avLst/>
-                    </a:prstGeom>
-                    <a:ln>
-                      <a:noFill/>
-                    </a:ln>
-                    <a:extLst>
-                      <a:ext uri="{53640926-AAD7-44D8-BBD7-CCE9431645EC}">
-                        <a14:shadowObscured xmlns:a14="http://schemas.microsoft.com/office/drawing/2010/main"/>
-                      </a:ext>
-                    </a:extLst>
-                  </pic:spPr>
-                </pic:pic>
-              </a:graphicData>
-            </a:graphic>
-          </wp:inline>
-        </w:drawing>
-      </w:r>
-    </w:p>
-    <w:p>
-      <w:pPr>
-        <w:spacing w:after="120" w:line="240" w:lineRule="auto"/>
-        <w:ind w:left="709"/>
-        <w:jc w:val="center"/>
-        <w:rPr>
-          <w:rFonts w:ascii="Times New Roman" w:hAnsi="Times New Roman" w:cs="Times New Roman"/>
-          <w:noProof/>
-          <w:sz w:val="28"/>
-          <w:szCs w:val="28"/>
-          <w:lang w:eastAsia="ru-RU"/>
-        </w:rPr>
-      </w:pPr>
-      <w:r>
-        <w:rPr>
-          <w:rFonts w:ascii="Times New Roman" w:hAnsi="Times New Roman" w:cs="Times New Roman"/>
-          <w:noProof/>
-          <w:sz w:val="28"/>
-          <w:szCs w:val="28"/>
-          <w:lang w:eastAsia="ru-RU"/>
-        </w:rPr>
-        <w:t xml:space="preserve">Рисунок 1.2 </w:t>
-      </w:r>
-      <w:r>
-        <w:rPr>
-          <w:rFonts w:ascii="Times New Roman" w:hAnsi="Times New Roman" w:cs="Times New Roman"/>
-          <w:noProof/>
-          <w:sz w:val="28"/>
-          <w:szCs w:val="28"/>
-          <w:lang w:eastAsia="ru-RU"/>
-        </w:rPr>
-        <w:t xml:space="preserve">– </w:t>
-      </w:r>
-      <w:r>
-        <w:rPr>
-          <w:rFonts w:ascii="Times New Roman" w:hAnsi="Times New Roman" w:cs="Times New Roman"/>
-          <w:noProof/>
-          <w:sz w:val="28"/>
-          <w:szCs w:val="28"/>
-          <w:lang w:val="en-US" w:eastAsia="ru-RU"/>
-        </w:rPr>
-        <w:t xml:space="preserve">commit </w:t>
-      </w:r>
-      <w:r>
-        <w:rPr>
-          <w:rFonts w:ascii="Times New Roman" w:hAnsi="Times New Roman" w:cs="Times New Roman"/>
-          <w:noProof/>
-          <w:sz w:val="28"/>
-          <w:szCs w:val="28"/>
-          <w:lang w:eastAsia="ru-RU"/>
-        </w:rPr>
-        <w:t>изменений</w:t>
-      </w:r>
-      <w:bookmarkStart w:id="0" w:name="_GoBack"/>
-      <w:bookmarkEnd w:id="0"/>
+          <w:color w:val="000000"/>
+          <w:sz w:val="28"/>
+          <w:szCs w:val="28"/>
+        </w:rPr>
+      </w:pPr>
     </w:p>
     <w:p>
       <w:pPr>
@@ -1043,8 +2522,8 @@
       </w:pPr>
     </w:p>
     <w:sectPr>
-      <w:headerReference w:type="default" r:id="rId9"/>
-      <w:footerReference w:type="default" r:id="rId10"/>
+      <w:headerReference w:type="default" r:id="rId7"/>
+      <w:footerReference w:type="default" r:id="rId8"/>
       <w:pgSz w:w="11906" w:h="16838"/>
       <w:pgMar w:top="1134" w:right="850" w:bottom="1134" w:left="1701" w:header="708" w:footer="708" w:gutter="0"/>
       <w:cols w:space="708"/>
@@ -1129,7 +2608,7 @@
             <w:noProof/>
             <w:sz w:val="24"/>
           </w:rPr>
-          <w:t>2</w:t>
+          <w:t>1</w:t>
         </w:r>
         <w:r>
           <w:rPr>

</xml_diff>